<commit_message>
fix: grammar and spelling correction in rfp file
</commit_message>
<xml_diff>
--- a/RFP.docx
+++ b/RFP.docx
@@ -389,7 +389,21 @@
                 <w:rStyle w:val="Hyperlink"/>
                 <w:noProof/>
               </w:rPr>
-              <w:t>Guidelines for Choosing Scrum or XP according to types of Project</w:t>
+              <w:t xml:space="preserve">Guidelines for Choosing Scrum or XP according to </w:t>
+            </w:r>
+            <w:r>
+              <w:rPr>
+                <w:rStyle w:val="Hyperlink"/>
+                <w:noProof/>
+              </w:rPr>
+              <w:t>Types</w:t>
+            </w:r>
+            <w:r>
+              <w:rPr>
+                <w:rStyle w:val="Hyperlink"/>
+                <w:noProof/>
+              </w:rPr>
+              <w:t xml:space="preserve"> of Project</w:t>
             </w:r>
             <w:r>
               <w:rPr>
@@ -1004,7 +1018,55 @@
         <w:rPr>
           <w:rFonts w:ascii="Times New Roman" w:hAnsi="Times New Roman" w:cs="Times New Roman"/>
         </w:rPr>
-        <w:t xml:space="preserve"> the IT sector, and it has progressively expanded to establish itself as a reputable brand. In addition to offering a wide variety of technological items, such as PCs, laptops, phones, routers, and mobile accessories, ABB also offers excellent device repair services. By adopting a customer-centric strategy, it consistently aims to surpass customers' expectations, guaranteeing that they obtain high-quality items along with a seamless and fulfilling purchasing experience.</w:t>
+        <w:t xml:space="preserve"> the IT sector</w:t>
+      </w:r>
+      <w:r>
+        <w:rPr>
+          <w:rFonts w:ascii="Times New Roman" w:hAnsi="Times New Roman" w:cs="Times New Roman"/>
+        </w:rPr>
+        <w:t xml:space="preserve"> and </w:t>
+      </w:r>
+      <w:r>
+        <w:rPr>
+          <w:rFonts w:ascii="Times New Roman" w:hAnsi="Times New Roman" w:cs="Times New Roman"/>
+        </w:rPr>
+        <w:t xml:space="preserve">has progressively expanded to establish itself as a reputable brand. In addition to offering </w:t>
+      </w:r>
+      <w:r>
+        <w:rPr>
+          <w:rFonts w:ascii="Times New Roman" w:hAnsi="Times New Roman" w:cs="Times New Roman"/>
+        </w:rPr>
+        <w:t>various</w:t>
+      </w:r>
+      <w:r>
+        <w:rPr>
+          <w:rFonts w:ascii="Times New Roman" w:hAnsi="Times New Roman" w:cs="Times New Roman"/>
+        </w:rPr>
+        <w:t xml:space="preserve"> technological items, such as PCs, laptops, phones, routers, and mobile accessories, ABB also </w:t>
+      </w:r>
+      <w:r>
+        <w:rPr>
+          <w:rFonts w:ascii="Times New Roman" w:hAnsi="Times New Roman" w:cs="Times New Roman"/>
+        </w:rPr>
+        <w:t>provides</w:t>
+      </w:r>
+      <w:r>
+        <w:rPr>
+          <w:rFonts w:ascii="Times New Roman" w:hAnsi="Times New Roman" w:cs="Times New Roman"/>
+        </w:rPr>
+        <w:t xml:space="preserve"> excellent device repair services. </w:t>
+      </w:r>
+      <w:r>
+        <w:rPr>
+          <w:rFonts w:ascii="Times New Roman" w:hAnsi="Times New Roman" w:cs="Times New Roman"/>
+        </w:rPr>
+        <w:t>Adopting a customer-centric strategy consistently aims to surpass customers' expectations, guaranteeing that they obtain high-quality items and</w:t>
+      </w:r>
+      <w:r>
+        <w:rPr>
+          <w:rFonts w:ascii="Times New Roman" w:hAnsi="Times New Roman" w:cs="Times New Roman"/>
+        </w:rPr>
+        <w:t xml:space="preserve"> a seamless and fulfilling purchasing experience.</w:t>
       </w:r>
     </w:p>
     <w:p>
@@ -1060,7 +1122,19 @@
         <w:rPr>
           <w:rFonts w:ascii="Times New Roman" w:hAnsi="Times New Roman" w:cs="Times New Roman"/>
         </w:rPr>
-        <w:t>Aussie Business Buzz (ABB) is about to embark on a revolutionary initiative that will revolutionise company operations across four branch stores and provide scalability for future expansion: the implementation of an Integrated Business Management System. ABB's main objectives as a top technology retailer and service provider are to improve customer experiences, optimise stock management, and streamline marketing initiatives.</w:t>
+        <w:t xml:space="preserve">Aussie Business Buzz (ABB) is about to embark on a revolutionary initiative that will revolutionise company operations across four branch stores and provide scalability for future expansion: the implementation of an Integrated Business Management System. ABB's </w:t>
+      </w:r>
+      <w:r>
+        <w:rPr>
+          <w:rFonts w:ascii="Times New Roman" w:hAnsi="Times New Roman" w:cs="Times New Roman"/>
+        </w:rPr>
+        <w:t>primary</w:t>
+      </w:r>
+      <w:r>
+        <w:rPr>
+          <w:rFonts w:ascii="Times New Roman" w:hAnsi="Times New Roman" w:cs="Times New Roman"/>
+        </w:rPr>
+        <w:t xml:space="preserve"> objectives as a top technology retailer and service provider are to improve customer experiences, optimise stock management, and streamline marketing initiatives.</w:t>
       </w:r>
     </w:p>
     <w:p>
@@ -1116,7 +1190,19 @@
         <w:rPr>
           <w:rFonts w:ascii="Times New Roman" w:hAnsi="Times New Roman" w:cs="Times New Roman"/>
         </w:rPr>
-        <w:t>A unified and scalable system, the Aussie Business Buzz (ABB) Integrated Business Management System is intended to completely transform how ABB runs its business. This system will be completely integrated with all ABB facilities, enabling targeted digital marketing, effective customer relations management, and optimised stock management.</w:t>
+        <w:t xml:space="preserve">A unified and scalable system, the Aussie Business Buzz (ABB) Integrated Business Management System is intended </w:t>
+      </w:r>
+      <w:r>
+        <w:rPr>
+          <w:rFonts w:ascii="Times New Roman" w:hAnsi="Times New Roman" w:cs="Times New Roman"/>
+        </w:rPr>
+        <w:t>to transform how ABB runs its business entirely</w:t>
+      </w:r>
+      <w:r>
+        <w:rPr>
+          <w:rFonts w:ascii="Times New Roman" w:hAnsi="Times New Roman" w:cs="Times New Roman"/>
+        </w:rPr>
+        <w:t>. This system will be completely integrated with all ABB facilities, enabling targeted digital marketing, effective customer relations management, and optimised stock management.</w:t>
       </w:r>
     </w:p>
     <w:p>
@@ -1272,7 +1358,19 @@
         <w:rPr>
           <w:rFonts w:ascii="Times New Roman" w:hAnsi="Times New Roman" w:cs="Times New Roman"/>
         </w:rPr>
-        <w:t>: Create management reports that can be accessed from anywhere to track the state of marketing initiatives, stock management, and customer relations. Encourage the making of well-informed judgements about hiring employees, placing orders for supplies, and other managerial matters</w:t>
+        <w:t xml:space="preserve">: Create management reports that can be accessed from anywhere to track the state of marketing initiatives, stock management, and customer relations. Encourage </w:t>
+      </w:r>
+      <w:r>
+        <w:rPr>
+          <w:rFonts w:ascii="Times New Roman" w:hAnsi="Times New Roman" w:cs="Times New Roman"/>
+        </w:rPr>
+        <w:t xml:space="preserve">making </w:t>
+      </w:r>
+      <w:r>
+        <w:rPr>
+          <w:rFonts w:ascii="Times New Roman" w:hAnsi="Times New Roman" w:cs="Times New Roman"/>
+        </w:rPr>
+        <w:t>well-informed judgements about hiring employees, placing orders for supplies, and other managerial matters</w:t>
       </w:r>
       <w:r>
         <w:rPr>
@@ -1496,7 +1594,25 @@
         <w:rPr>
           <w:rFonts w:ascii="Times New Roman" w:hAnsi="Times New Roman" w:cs="Times New Roman"/>
         </w:rPr>
-        <w:t>by combining customer interactions, marketing, stock management, and supervisory records into a single, scalable system, ABB hopes to optimise operations across a few sites. Improving managerial decision-making, customer satisfaction, and operational efficiency are the main objectives.</w:t>
+        <w:t>ABB hopes to optimise operations across a few sites by combining customer interactions, marketing, stock management, and supervisory records into a single, scalable system</w:t>
+      </w:r>
+      <w:r>
+        <w:rPr>
+          <w:rFonts w:ascii="Times New Roman" w:hAnsi="Times New Roman" w:cs="Times New Roman"/>
+        </w:rPr>
+        <w:t xml:space="preserve">. </w:t>
+      </w:r>
+      <w:r>
+        <w:rPr>
+          <w:rFonts w:ascii="Times New Roman" w:hAnsi="Times New Roman" w:cs="Times New Roman"/>
+        </w:rPr>
+        <w:t>The main objectives are improving managerial decision-making, customer satisfaction, and operational efficiency</w:t>
+      </w:r>
+      <w:r>
+        <w:rPr>
+          <w:rFonts w:ascii="Times New Roman" w:hAnsi="Times New Roman" w:cs="Times New Roman"/>
+        </w:rPr>
+        <w:t>.</w:t>
       </w:r>
     </w:p>
     <w:p>
@@ -1586,7 +1702,25 @@
         <w:rPr>
           <w:rFonts w:ascii="Times New Roman" w:hAnsi="Times New Roman" w:cs="Times New Roman"/>
         </w:rPr>
-        <w:t>Make sure the suggested system is flexible and scalable to support ABB's planned expansion into new areas. Thus, ABB wants to future-proof its operations by putting in place a system that can expand with the company and handle big disruptions.</w:t>
+        <w:t>Ensure</w:t>
+      </w:r>
+      <w:r>
+        <w:rPr>
+          <w:rFonts w:ascii="Times New Roman" w:hAnsi="Times New Roman" w:cs="Times New Roman"/>
+        </w:rPr>
+        <w:t xml:space="preserve"> the suggested system is flexible and scalable to support ABB's planned expansion into new areas. Thus, ABB wants to future-proof its operations by putting in place a system that can expand with the company and handle </w:t>
+      </w:r>
+      <w:r>
+        <w:rPr>
+          <w:rFonts w:ascii="Times New Roman" w:hAnsi="Times New Roman" w:cs="Times New Roman"/>
+        </w:rPr>
+        <w:t>significant</w:t>
+      </w:r>
+      <w:r>
+        <w:rPr>
+          <w:rFonts w:ascii="Times New Roman" w:hAnsi="Times New Roman" w:cs="Times New Roman"/>
+        </w:rPr>
+        <w:t xml:space="preserve"> disruptions.</w:t>
       </w:r>
     </w:p>
     <w:p>
@@ -1644,7 +1778,7 @@
         <w:rPr>
           <w:rFonts w:ascii="Times New Roman" w:hAnsi="Times New Roman" w:cs="Times New Roman"/>
         </w:rPr>
-        <w:t>Boost ABB's marketing initiatives by using the integrated system to run individualised and focused digital marketing campaigns. Hence, by employing efficient marketing techniques via the integrated system, ABB hopes to improve its reputation, draw in new clients, and cultivate enduring connections.</w:t>
+        <w:t>Boost ABB's marketing initiatives using the integrated system to run individualised and focused digital marketing campaigns. Hence, by employing efficient marketing techniques via the integrated system, ABB hopes to improve its reputation, draw in new clients, and cultivate enduring connections.</w:t>
       </w:r>
     </w:p>
     <w:p>
@@ -1746,32 +1880,45 @@
         <w:rPr>
           <w:rFonts w:ascii="Times New Roman" w:hAnsi="Times New Roman" w:cs="Times New Roman"/>
         </w:rPr>
-        <w:t>ABB stakeholders to carry out a thorough study of the needs of the business. Provide comprehensive requirements in writing for the marketing system, stock management system, supervisory records, and customer relations database.</w:t>
-      </w:r>
-    </w:p>
-    <w:p>
-      <w:pPr>
-        <w:spacing w:line="360" w:lineRule="auto"/>
-        <w:jc w:val="both"/>
-        <w:rPr>
-          <w:rFonts w:ascii="Times New Roman" w:hAnsi="Times New Roman" w:cs="Times New Roman"/>
-        </w:rPr>
-      </w:pPr>
-    </w:p>
-    <w:p>
-      <w:pPr>
-        <w:spacing w:line="360" w:lineRule="auto"/>
-        <w:jc w:val="both"/>
-        <w:rPr>
-          <w:rFonts w:ascii="Times New Roman" w:hAnsi="Times New Roman" w:cs="Times New Roman"/>
-        </w:rPr>
-      </w:pPr>
-      <w:r>
-        <w:rPr>
-          <w:rFonts w:ascii="Times New Roman" w:hAnsi="Times New Roman" w:cs="Times New Roman"/>
-          <w:b/>
-          <w:bCs/>
-        </w:rPr>
+        <w:t xml:space="preserve">ABB stakeholders to </w:t>
+      </w:r>
+      <w:r>
+        <w:rPr>
+          <w:rFonts w:ascii="Times New Roman" w:hAnsi="Times New Roman" w:cs="Times New Roman"/>
+        </w:rPr>
+        <w:t>conduct</w:t>
+      </w:r>
+      <w:r>
+        <w:rPr>
+          <w:rFonts w:ascii="Times New Roman" w:hAnsi="Times New Roman" w:cs="Times New Roman"/>
+        </w:rPr>
+        <w:t xml:space="preserve"> a thorough study of the needs of the business. Provide comprehensive requirements in writing for the marketing system, stock management system, supervisory records, and customer relations database.</w:t>
+      </w:r>
+    </w:p>
+    <w:p>
+      <w:pPr>
+        <w:spacing w:line="360" w:lineRule="auto"/>
+        <w:jc w:val="both"/>
+        <w:rPr>
+          <w:rFonts w:ascii="Times New Roman" w:hAnsi="Times New Roman" w:cs="Times New Roman"/>
+        </w:rPr>
+      </w:pPr>
+    </w:p>
+    <w:p>
+      <w:pPr>
+        <w:spacing w:line="360" w:lineRule="auto"/>
+        <w:jc w:val="both"/>
+        <w:rPr>
+          <w:rFonts w:ascii="Times New Roman" w:hAnsi="Times New Roman" w:cs="Times New Roman"/>
+        </w:rPr>
+      </w:pPr>
+      <w:r>
+        <w:rPr>
+          <w:rFonts w:ascii="Times New Roman" w:hAnsi="Times New Roman" w:cs="Times New Roman"/>
+          <w:b/>
+          <w:bCs/>
+        </w:rPr>
+        <w:lastRenderedPageBreak/>
         <w:t>3. Design of the System:</w:t>
       </w:r>
       <w:r>
@@ -1834,7 +1981,19 @@
         <w:rPr>
           <w:rFonts w:ascii="Times New Roman" w:hAnsi="Times New Roman" w:cs="Times New Roman"/>
         </w:rPr>
-        <w:t>Create any linkages that are required between the ABB website and other current systems.</w:t>
+        <w:t xml:space="preserve">Create any </w:t>
+      </w:r>
+      <w:r>
+        <w:rPr>
+          <w:rFonts w:ascii="Times New Roman" w:hAnsi="Times New Roman" w:cs="Times New Roman"/>
+        </w:rPr>
+        <w:t>required linkages</w:t>
+      </w:r>
+      <w:r>
+        <w:rPr>
+          <w:rFonts w:ascii="Times New Roman" w:hAnsi="Times New Roman" w:cs="Times New Roman"/>
+        </w:rPr>
+        <w:t xml:space="preserve"> between the ABB website and other current systems.</w:t>
       </w:r>
     </w:p>
     <w:p>
@@ -2005,7 +2164,19 @@
         <w:rPr>
           <w:rFonts w:ascii="Times New Roman" w:hAnsi="Times New Roman" w:cs="Times New Roman"/>
         </w:rPr>
-        <w:t>Broad coverage of solution: The degree to which the suggested solution satisfies every condition stated is known as the solution's comprehensiveness. a thorough evaluation of how well the proposal handles reporting, marketing, stock management, and customer relations features.</w:t>
+        <w:t xml:space="preserve">Broad coverage of solution: The degree to which the suggested solution satisfies every condition stated is known as the solution's comprehensiveness. </w:t>
+      </w:r>
+      <w:r>
+        <w:rPr>
+          <w:rFonts w:ascii="Times New Roman" w:hAnsi="Times New Roman" w:cs="Times New Roman"/>
+        </w:rPr>
+        <w:t>A</w:t>
+      </w:r>
+      <w:r>
+        <w:rPr>
+          <w:rFonts w:ascii="Times New Roman" w:hAnsi="Times New Roman" w:cs="Times New Roman"/>
+        </w:rPr>
+        <w:t xml:space="preserve"> thorough evaluation of how well the proposal handles reporting, marketing, stock management, and customer relations features.</w:t>
       </w:r>
     </w:p>
     <w:p>
@@ -2037,7 +2208,19 @@
         <w:rPr>
           <w:rFonts w:ascii="Times New Roman" w:hAnsi="Times New Roman" w:cs="Times New Roman"/>
         </w:rPr>
-        <w:t xml:space="preserve"> The system's capacity to grow along with ABB's intended future expansion. evaluation of the suggested architecture and the characteristics that allow for scalability without sacrificing efficiency.</w:t>
+        <w:t xml:space="preserve"> The system's capacity to grow along with ABB's intended future expansion. </w:t>
+      </w:r>
+      <w:r>
+        <w:rPr>
+          <w:rFonts w:ascii="Times New Roman" w:hAnsi="Times New Roman" w:cs="Times New Roman"/>
+        </w:rPr>
+        <w:t>Evaluation</w:t>
+      </w:r>
+      <w:r>
+        <w:rPr>
+          <w:rFonts w:ascii="Times New Roman" w:hAnsi="Times New Roman" w:cs="Times New Roman"/>
+        </w:rPr>
+        <w:t xml:space="preserve"> of the suggested architecture and the characteristics that allow for scalability without sacrificing efficiency.</w:t>
       </w:r>
     </w:p>
     <w:p>
@@ -2069,7 +2252,31 @@
         <w:rPr>
           <w:rFonts w:ascii="Times New Roman" w:hAnsi="Times New Roman" w:cs="Times New Roman"/>
         </w:rPr>
-        <w:t xml:space="preserve"> The system's capacity to work with other systems already in place, particularly the ABB website. compatibility with ABB's present technological stack, flexibility for future integrations, and examination of the suggested integration mechanisms.</w:t>
+        <w:t xml:space="preserve"> The </w:t>
+      </w:r>
+      <w:r>
+        <w:rPr>
+          <w:rFonts w:ascii="Times New Roman" w:hAnsi="Times New Roman" w:cs="Times New Roman"/>
+        </w:rPr>
+        <w:t>system can</w:t>
+      </w:r>
+      <w:r>
+        <w:rPr>
+          <w:rFonts w:ascii="Times New Roman" w:hAnsi="Times New Roman" w:cs="Times New Roman"/>
+        </w:rPr>
+        <w:t xml:space="preserve"> work with other systems already in place, particularly the ABB website. </w:t>
+      </w:r>
+      <w:r>
+        <w:rPr>
+          <w:rFonts w:ascii="Times New Roman" w:hAnsi="Times New Roman" w:cs="Times New Roman"/>
+        </w:rPr>
+        <w:t>Compatibility</w:t>
+      </w:r>
+      <w:r>
+        <w:rPr>
+          <w:rFonts w:ascii="Times New Roman" w:hAnsi="Times New Roman" w:cs="Times New Roman"/>
+        </w:rPr>
+        <w:t xml:space="preserve"> with ABB's present technological stack, flexibility for future integrations, and examination of the suggested integration mechanisms.</w:t>
       </w:r>
     </w:p>
     <w:p>
@@ -2118,7 +2325,31 @@
         <w:rPr>
           <w:rFonts w:ascii="Times New Roman" w:hAnsi="Times New Roman" w:cs="Times New Roman"/>
         </w:rPr>
-        <w:t xml:space="preserve"> Adding novel features or methods above and beyond the called-for specifications. Finding and evaluating special features, technologies, or development processes that the vendor has suggested to improve the system</w:t>
+        <w:t xml:space="preserve"> Adding novel features or methods above and beyond the called-for specifications</w:t>
+      </w:r>
+      <w:r>
+        <w:rPr>
+          <w:rFonts w:ascii="Times New Roman" w:hAnsi="Times New Roman" w:cs="Times New Roman"/>
+        </w:rPr>
+        <w:t xml:space="preserve"> and finding</w:t>
+      </w:r>
+      <w:r>
+        <w:rPr>
+          <w:rFonts w:ascii="Times New Roman" w:hAnsi="Times New Roman" w:cs="Times New Roman"/>
+        </w:rPr>
+        <w:t xml:space="preserve"> and evaluating special features, technologies, or development processes </w:t>
+      </w:r>
+      <w:r>
+        <w:rPr>
+          <w:rFonts w:ascii="Times New Roman" w:hAnsi="Times New Roman" w:cs="Times New Roman"/>
+        </w:rPr>
+        <w:t>suggested by the vendor</w:t>
+      </w:r>
+      <w:r>
+        <w:rPr>
+          <w:rFonts w:ascii="Times New Roman" w:hAnsi="Times New Roman" w:cs="Times New Roman"/>
+        </w:rPr>
+        <w:t xml:space="preserve"> to improve the system</w:t>
       </w:r>
       <w:r>
         <w:rPr>
@@ -2156,7 +2387,19 @@
         <w:rPr>
           <w:rFonts w:ascii="Times New Roman" w:hAnsi="Times New Roman" w:cs="Times New Roman"/>
         </w:rPr>
-        <w:t xml:space="preserve"> Total cost, which considers creation, implementation, and continuing upkeep. a thorough pricing analysis that considers the value provided by the features, scalability, and innovation supplied</w:t>
+        <w:t xml:space="preserve"> Total cost, which considers creation, implementation, and continuing upkeep. </w:t>
+      </w:r>
+      <w:r>
+        <w:rPr>
+          <w:rFonts w:ascii="Times New Roman" w:hAnsi="Times New Roman" w:cs="Times New Roman"/>
+        </w:rPr>
+        <w:t>A</w:t>
+      </w:r>
+      <w:r>
+        <w:rPr>
+          <w:rFonts w:ascii="Times New Roman" w:hAnsi="Times New Roman" w:cs="Times New Roman"/>
+        </w:rPr>
+        <w:t xml:space="preserve"> thorough pricing analysis that considers the value provided by the features, scalability, and innovation supplied</w:t>
       </w:r>
       <w:r>
         <w:rPr>
@@ -2194,7 +2437,19 @@
         <w:rPr>
           <w:rFonts w:ascii="Times New Roman" w:hAnsi="Times New Roman" w:cs="Times New Roman"/>
         </w:rPr>
-        <w:t xml:space="preserve"> The vendor's history of fulfilling customer expectations and their experience in providing comparable solutions. examination of completed projects, customer endorsements, and the vendor's standing within the sector.</w:t>
+        <w:t xml:space="preserve"> The vendor's history of fulfilling customer expectations and their experience in providing comparable solutions. </w:t>
+      </w:r>
+      <w:r>
+        <w:rPr>
+          <w:rFonts w:ascii="Times New Roman" w:hAnsi="Times New Roman" w:cs="Times New Roman"/>
+        </w:rPr>
+        <w:t>Examination</w:t>
+      </w:r>
+      <w:r>
+        <w:rPr>
+          <w:rFonts w:ascii="Times New Roman" w:hAnsi="Times New Roman" w:cs="Times New Roman"/>
+        </w:rPr>
+        <w:t xml:space="preserve"> of completed projects, customer endorsements, and the vendor's standing within the sector.</w:t>
       </w:r>
     </w:p>
     <w:p>
@@ -2273,7 +2528,19 @@
         <w:rPr>
           <w:rFonts w:ascii="Times New Roman" w:hAnsi="Times New Roman" w:cs="Times New Roman"/>
         </w:rPr>
-        <w:t xml:space="preserve"> These comprise costs for the real work of developing the integrated system, such as coding, software development, and customization. Indicate whether the development expenses include any future upgrades or enhancements, or whether they simply cover the original development.</w:t>
+        <w:t xml:space="preserve"> These comprise costs for the real work of developing the integrated system, such as coding, software development, and </w:t>
+      </w:r>
+      <w:r>
+        <w:rPr>
+          <w:rFonts w:ascii="Times New Roman" w:hAnsi="Times New Roman" w:cs="Times New Roman"/>
+        </w:rPr>
+        <w:t>customisation</w:t>
+      </w:r>
+      <w:r>
+        <w:rPr>
+          <w:rFonts w:ascii="Times New Roman" w:hAnsi="Times New Roman" w:cs="Times New Roman"/>
+        </w:rPr>
+        <w:t>. Indicate whether the development expenses include any future upgrades or enhancements or whether they simply cover the original development.</w:t>
       </w:r>
     </w:p>
     <w:p>
@@ -2304,7 +2571,19 @@
         <w:rPr>
           <w:rFonts w:ascii="Times New Roman" w:hAnsi="Times New Roman" w:cs="Times New Roman"/>
         </w:rPr>
-        <w:t xml:space="preserve"> Budget for testing activities, such as user acceptance testing (UAT), quality assurance, and any necessary software licences or testing equipment. Make sure that comprehensive testing is considered to find and fix any problems prior to system release.</w:t>
+        <w:t xml:space="preserve"> Budget for testing activities, such as user acceptance testing (UAT), quality assurance, and any necessary software licences or testing equipment. </w:t>
+      </w:r>
+      <w:r>
+        <w:rPr>
+          <w:rFonts w:ascii="Times New Roman" w:hAnsi="Times New Roman" w:cs="Times New Roman"/>
+        </w:rPr>
+        <w:t>Ensure comprehensive testing is considered to find and fix any problems before</w:t>
+      </w:r>
+      <w:r>
+        <w:rPr>
+          <w:rFonts w:ascii="Times New Roman" w:hAnsi="Times New Roman" w:cs="Times New Roman"/>
+        </w:rPr>
+        <w:t xml:space="preserve"> system release.</w:t>
       </w:r>
     </w:p>
     <w:p>
@@ -2410,7 +2689,19 @@
           <w:rFonts w:ascii="Times New Roman" w:hAnsi="Times New Roman" w:cs="Times New Roman"/>
         </w:rPr>
         <w:lastRenderedPageBreak/>
-        <w:t>comprehensive information about present systems, compatibility requirements, and a commitment to closely collaborate with the current infrastructure.</w:t>
+        <w:t xml:space="preserve">comprehensive information about present systems, compatibility requirements, and a commitment </w:t>
+      </w:r>
+      <w:r>
+        <w:rPr>
+          <w:rFonts w:ascii="Times New Roman" w:hAnsi="Times New Roman" w:cs="Times New Roman"/>
+        </w:rPr>
+        <w:t>to collaborate closely with the current infrastructure</w:t>
+      </w:r>
+      <w:r>
+        <w:rPr>
+          <w:rFonts w:ascii="Times New Roman" w:hAnsi="Times New Roman" w:cs="Times New Roman"/>
+        </w:rPr>
+        <w:t>.</w:t>
       </w:r>
     </w:p>
     <w:p>
@@ -2638,8 +2929,28 @@
         <w:rPr>
           <w:lang w:val="en-US"/>
         </w:rPr>
-        <w:t>. As a result, agile development measures have been developed to overcome environmental management challenges. It is important for customers to remember to generate leads. The main goal of an agile development process is to improve operational efficiency by encouraging customer collaboration and successful testing. Programming and hierarchical programming are combined using Extreme Programming (XP), the most famous agile programming technique. As these trends change from day to day, so does the management of the program.</w:t>
-      </w:r>
+        <w:t xml:space="preserve">. As a result, agile development measures have been developed to overcome environmental management challenges. It is </w:t>
+      </w:r>
+      <w:r>
+        <w:rPr>
+          <w:lang w:val="en-US"/>
+        </w:rPr>
+        <w:t>crucial</w:t>
+      </w:r>
+      <w:r>
+        <w:rPr>
+          <w:lang w:val="en-US"/>
+        </w:rPr>
+        <w:t xml:space="preserve"> for customers to remember to generate leads. The main goal of an agile development process is to improve operational efficiency by encouraging customer collaboration and successful testing. Programming and hierarchical programming are combined using Extreme Programming (XP), the most famous agile programming technique. As these trends change from day to day, so does the management of the program.</w:t>
+      </w:r>
+    </w:p>
+    <w:p>
+      <w:pPr>
+        <w:jc w:val="both"/>
+        <w:rPr>
+          <w:lang w:val="en-US"/>
+        </w:rPr>
+      </w:pPr>
     </w:p>
     <w:p>
       <w:pPr>
@@ -2659,7 +2970,13 @@
         <w:jc w:val="both"/>
       </w:pPr>
       <w:r>
-        <w:t>In cooperation with American partners, it was determined that the most important feature of the development plan is to reduce the length of development. Time becomes one of the nine characteristics of the fast cycle to show its importance (</w:t>
+        <w:t xml:space="preserve">In cooperation with American partners, it was determined that the most important feature of the development plan is to reduce the </w:t>
+      </w:r>
+      <w:r>
+        <w:t>development length</w:t>
+      </w:r>
+      <w:r>
+        <w:t>. Time becomes one of the nine characteristics of the fast cycle to show its importance (</w:t>
       </w:r>
       <w:proofErr w:type="spellStart"/>
       <w:r>
@@ -2689,7 +3006,19 @@
         <w:jc w:val="both"/>
       </w:pPr>
       <w:r>
-        <w:t>Modality - an important part of any critical cycle. It divides the cycle into exercises. The product development process shows many ways to implement the product concept.</w:t>
+        <w:t xml:space="preserve">Modality </w:t>
+      </w:r>
+      <w:r>
+        <w:t>–</w:t>
+      </w:r>
+      <w:r>
+        <w:t xml:space="preserve"> </w:t>
+      </w:r>
+      <w:r>
+        <w:t>an essential</w:t>
+      </w:r>
+      <w:r>
+        <w:t xml:space="preserve"> part of any critical cycle. It divides the cycle into exercises. The product development process shows many ways to implement the product concept.</w:t>
       </w:r>
     </w:p>
     <w:p>
@@ -2703,7 +3032,13 @@
         <w:jc w:val="both"/>
       </w:pPr>
       <w:r>
-        <w:t>Iterative - Lean programming practice believes in making mistakes before everything is perfect. So, they expect a short cycle. A series of activities are performed in each period.</w:t>
+        <w:t xml:space="preserve">Iterative </w:t>
+      </w:r>
+      <w:r>
+        <w:t>–</w:t>
+      </w:r>
+      <w:r>
+        <w:t xml:space="preserve"> Lean programming practice believes in making mistakes before everything is perfect. So, they expect a short cycle. A series of activities are performed in each period.</w:t>
       </w:r>
     </w:p>
     <w:p>
@@ -2717,7 +3052,13 @@
         <w:jc w:val="both"/>
       </w:pPr>
       <w:r>
-        <w:t>Repetition is the best way to organize products because you are short on time. Each weight can be limited to time (usually a month and a half) and adjusted accordingly.</w:t>
+        <w:t xml:space="preserve">Repetition is the best way to </w:t>
+      </w:r>
+      <w:r>
+        <w:t>organise</w:t>
+      </w:r>
+      <w:r>
+        <w:t xml:space="preserve"> products because you are short on time. Each weight can be limited to time (usually a month and a half) and adjusted accordingly.</w:t>
       </w:r>
     </w:p>
     <w:p>
@@ -2731,7 +3072,13 @@
         <w:jc w:val="both"/>
       </w:pPr>
       <w:r>
-        <w:t>Modesty - Agile cycles offer a new way to measure time constraints in a development program. Tracking conflicting events that cannot be done in a fast-paced environment puts pressure on productivity (Ashraf, 2017). This causes congestion and is not good.</w:t>
+        <w:t>Modesty</w:t>
+      </w:r>
+      <w:r>
+        <w:t xml:space="preserve"> –</w:t>
+      </w:r>
+      <w:r>
+        <w:t xml:space="preserve"> Agile cycles offer a new way to measure time constraints in a development program. Tracking conflicting events that cannot be done in a fast-paced environment puts pressure on productivity (Ashraf, 2017). This causes congestion and is not good.</w:t>
       </w:r>
     </w:p>
     <w:p>
@@ -2745,7 +3092,19 @@
         <w:jc w:val="both"/>
       </w:pPr>
       <w:r>
-        <w:t>Adaptive - During the crisis, new threats appear, which will require some previous actions. The flash changes the circuit to compensate for these new possibilities.</w:t>
+        <w:t xml:space="preserve">Adaptive </w:t>
+      </w:r>
+      <w:r>
+        <w:t>–</w:t>
+      </w:r>
+      <w:r>
+        <w:t xml:space="preserve"> During the crisis, new threats appear, </w:t>
+      </w:r>
+      <w:r>
+        <w:t>requiring</w:t>
+      </w:r>
+      <w:r>
+        <w:t xml:space="preserve"> some previous actions. The flash changes the circuit to compensate for these new possibilities.</w:t>
       </w:r>
     </w:p>
     <w:p>
@@ -2759,7 +3118,13 @@
         <w:jc w:val="both"/>
       </w:pPr>
       <w:r>
-        <w:t>The agile cycle does not try to develop the entire system at once. Bring up. At the same time, it divides the non-core building into parts that can be built in the same way, but at different times and prices.</w:t>
+        <w:t xml:space="preserve">The agile cycle does not try to develop the entire system at once. Bring up. At the same time, it divides the non-core building into parts that can be built </w:t>
+      </w:r>
+      <w:r>
+        <w:t>similarly</w:t>
+      </w:r>
+      <w:r>
+        <w:t xml:space="preserve"> but at different times and prices.</w:t>
       </w:r>
     </w:p>
     <w:p>
@@ -2776,7 +3141,19 @@
         </w:rPr>
       </w:pPr>
       <w:r>
-        <w:t>Consolidation - Consolidation means that we have enough to deal with any threat that needs to be addressed. Therefore, the system is close to the reality that we are looking for in all important factors.</w:t>
+        <w:t xml:space="preserve">Consolidation </w:t>
+      </w:r>
+      <w:r>
+        <w:t xml:space="preserve">– </w:t>
+      </w:r>
+      <w:r>
+        <w:t xml:space="preserve">Consolidation means that we have enough to deal with any threat that needs to be addressed. Therefore, the system is close to the reality that we are looking for in all </w:t>
+      </w:r>
+      <w:r>
+        <w:t>critical</w:t>
+      </w:r>
+      <w:r>
+        <w:t xml:space="preserve"> factors.</w:t>
       </w:r>
     </w:p>
     <w:p>
@@ -2793,7 +3170,13 @@
       </w:pPr>
       <w:bookmarkStart w:id="2" w:name="_Toc151909350"/>
       <w:r>
-        <w:t>Agile mindset vs Waterfall Process</w:t>
+        <w:t xml:space="preserve">Agile </w:t>
+      </w:r>
+      <w:r>
+        <w:t>Mindset</w:t>
+      </w:r>
+      <w:r>
+        <w:t xml:space="preserve"> vs Waterfall Process</w:t>
       </w:r>
       <w:bookmarkEnd w:id="2"/>
     </w:p>
@@ -2802,185 +3185,333 @@
         <w:jc w:val="both"/>
       </w:pPr>
       <w:r>
-        <w:t xml:space="preserve">Agile is a management team strategy that involves breaking down sales into small tasks and continuously monitoring and planning for change. The word "water" can refer to a steady </w:t>
+        <w:t xml:space="preserve">Agile is a management team strategy that involves breaking down sales into small tasks and continuously monitoring and planning for change. The word "water" can refer to a steady flow of water or a stream. A cascade model is developed through the stages of collection, </w:t>
       </w:r>
       <w:r>
         <w:lastRenderedPageBreak/>
-        <w:t xml:space="preserve">flow of water or a stream. A cascade model is a model developed through the stages of collection, analysis, design, improvement, testing, </w:t>
+        <w:t xml:space="preserve">analysis, design, improvement, testing, </w:t>
+      </w:r>
+      <w:r>
+        <w:t>preparation,</w:t>
+      </w:r>
+      <w:r>
+        <w:t xml:space="preserve"> and validation (</w:t>
+      </w:r>
+      <w:proofErr w:type="spellStart"/>
+      <w:r>
+        <w:t>Fagarasan</w:t>
+      </w:r>
+      <w:proofErr w:type="spellEnd"/>
+      <w:r>
+        <w:t xml:space="preserve"> et al., 2021)</w:t>
+      </w:r>
+      <w:r>
+        <w:t xml:space="preserve">. The concept of creating a tree slide template follows a similar pattern. This </w:t>
+      </w:r>
+      <w:r>
+        <w:t>method</w:t>
+      </w:r>
+      <w:r>
+        <w:t xml:space="preserve"> reduces the risk that the plant is complete and has a working process. The project process should be broken down into several steps as separate efforts, and each step should be done once in the SDLC according to the Waterfall definition. However, the agile process can be seen as a collection of activities that only focus on different levels of work, customer feedback, and assurance meetings</w:t>
+      </w:r>
+      <w:r>
+        <w:t xml:space="preserve"> (Miler and </w:t>
+      </w:r>
+      <w:proofErr w:type="spellStart"/>
+      <w:r>
+        <w:t>Gaida</w:t>
+      </w:r>
+      <w:proofErr w:type="spellEnd"/>
+      <w:r>
+        <w:t>, 2019)</w:t>
+      </w:r>
+      <w:r>
+        <w:t>.</w:t>
+      </w:r>
+    </w:p>
+    <w:p>
+      <w:pPr>
+        <w:pStyle w:val="Heading1"/>
+      </w:pPr>
+      <w:bookmarkStart w:id="3" w:name="_Toc151909351"/>
+      <w:r>
+        <w:t xml:space="preserve">Scrum </w:t>
+      </w:r>
+      <w:r>
+        <w:t>P</w:t>
+      </w:r>
+      <w:r>
+        <w:t xml:space="preserve">rocess and the Waterfall </w:t>
+      </w:r>
+      <w:r>
+        <w:t>M</w:t>
+      </w:r>
+      <w:r>
+        <w:t>ethodology</w:t>
+      </w:r>
+      <w:bookmarkEnd w:id="3"/>
+    </w:p>
+    <w:p>
+      <w:pPr>
+        <w:jc w:val="both"/>
+      </w:pPr>
+      <w:r>
+        <w:t xml:space="preserve">Scrum is less robust than XP because </w:t>
+      </w:r>
+      <w:r>
+        <w:t>it</w:t>
+      </w:r>
+      <w:r>
+        <w:t xml:space="preserve"> </w:t>
+      </w:r>
+      <w:r>
+        <w:t>uses</w:t>
+      </w:r>
+      <w:r>
+        <w:t xml:space="preserve"> different management systems. This makes it easy for large enterprises to adopt and can be very useful for small businesses. It starts with the owner talking to partners and customers</w:t>
+      </w:r>
+      <w:r>
+        <w:t xml:space="preserve"> (Mora et al., 2021)</w:t>
+      </w:r>
+      <w:r>
+        <w:t xml:space="preserve">. The owner of the item can add a collection. Manufacturing is a well-designed cycle that includes all the expected functions. Sprints usually last from two weeks to several weeks. In the sprint configuration, there is a sprint that contains the description required for the current sprint. </w:t>
+      </w:r>
+      <w:r>
+        <w:t>Partners</w:t>
+      </w:r>
+      <w:r>
+        <w:t xml:space="preserve"> hold small </w:t>
+      </w:r>
+      <w:r>
+        <w:t>daily meetings</w:t>
+      </w:r>
+      <w:r>
+        <w:t xml:space="preserve"> to plan their development (Ashraf and Aftab, 2017). </w:t>
+      </w:r>
+      <w:r>
+        <w:t>The scrum pro monitors all progress and sprint goals</w:t>
+      </w:r>
+      <w:r>
+        <w:t>. After the competition, the scrum team welcomes the owners and partners to the competition, where they evaluate the results together. Scrum helps customers deliver the best possible user experience</w:t>
+      </w:r>
+      <w:r>
+        <w:t>.</w:t>
+      </w:r>
+    </w:p>
+    <w:p>
+      <w:pPr>
+        <w:jc w:val="both"/>
+      </w:pPr>
+    </w:p>
+    <w:p>
+      <w:pPr>
+        <w:pStyle w:val="Heading1"/>
+      </w:pPr>
+      <w:bookmarkStart w:id="4" w:name="_Toc151909352"/>
+      <w:r>
+        <w:t xml:space="preserve">Guidelines for Choosing Scrum or XP according to </w:t>
+      </w:r>
+      <w:r>
+        <w:t>Types</w:t>
+      </w:r>
+      <w:r>
+        <w:t xml:space="preserve"> of Project</w:t>
+      </w:r>
+      <w:bookmarkEnd w:id="4"/>
+    </w:p>
+    <w:p>
+      <w:pPr>
+        <w:jc w:val="both"/>
+      </w:pPr>
+      <w:r>
+        <w:t xml:space="preserve">Smart-tech Auto Services (SAS) is a </w:t>
+      </w:r>
+      <w:r>
+        <w:t>start-up</w:t>
+      </w:r>
+      <w:r>
+        <w:t xml:space="preserve"> that allows customers to order hardware and software to tag IoT devices. To achieve this, the </w:t>
+      </w:r>
+      <w:r>
+        <w:t>organisation</w:t>
+      </w:r>
+      <w:r>
+        <w:t xml:space="preserve"> should adopt the XP process, but it is important that </w:t>
+      </w:r>
+      <w:r>
+        <w:t>Scrum</w:t>
+      </w:r>
+      <w:r>
+        <w:t xml:space="preserve"> is suitable for the job. The following factors support the choice of methods for all types of work: The success of an independent company is determined by its presentation and skills. Small business owners look to indoor practices to help them </w:t>
+      </w:r>
+      <w:r>
+        <w:t>organise</w:t>
+      </w:r>
+      <w:r>
+        <w:t xml:space="preserve"> their workplace and make it more efficient and effective. Scrum makes them happen. Everyone </w:t>
+      </w:r>
+      <w:r>
+        <w:t>contributed</w:t>
+      </w:r>
+      <w:r>
+        <w:t xml:space="preserve"> to this </w:t>
+      </w:r>
+      <w:r>
+        <w:t>project,</w:t>
+      </w:r>
+      <w:r>
+        <w:t xml:space="preserve"> and I am </w:t>
+      </w:r>
+      <w:r>
+        <w:t>thrilled</w:t>
+      </w:r>
+      <w:r>
+        <w:t xml:space="preserve"> with the project. Scrum helps employees work together and helps achieve this goal by allowing </w:t>
+      </w:r>
+      <w:r>
+        <w:t>more excellent</w:t>
+      </w:r>
+      <w:r>
+        <w:t xml:space="preserve"> communication between employees and partners. XP is full of different things</w:t>
+      </w:r>
+      <w:r>
+        <w:t xml:space="preserve"> that</w:t>
+      </w:r>
+      <w:r>
+        <w:t xml:space="preserve"> are difficult to access. XP also has </w:t>
+      </w:r>
+      <w:r>
+        <w:t>essential</w:t>
+      </w:r>
+      <w:r>
+        <w:t xml:space="preserve"> features that the audience doesn't see. The boats are divided into tasks and teams that finish in the competition. </w:t>
+      </w:r>
+      <w:r>
+        <w:t>Completing this task shows</w:t>
+      </w:r>
+      <w:r>
+        <w:t xml:space="preserve"> the gander in action</w:t>
+      </w:r>
+      <w:r>
+        <w:t xml:space="preserve"> (Mora et al., 2021)</w:t>
+      </w:r>
+      <w:r>
+        <w:t xml:space="preserve">. The following is true due to common usage. Cooperatives spend a lot of time and money preparing XP. Before getting XP, the company had to prepare all development team members, including only the project manager, to follow </w:t>
+      </w:r>
+      <w:r>
+        <w:t>Scrum</w:t>
+      </w:r>
+      <w:r>
+        <w:t>.</w:t>
+      </w:r>
+    </w:p>
+    <w:p>
+      <w:pPr>
+        <w:pStyle w:val="Heading1"/>
+      </w:pPr>
+      <w:bookmarkStart w:id="5" w:name="_Toc151909353"/>
+      <w:r>
+        <w:t xml:space="preserve">Agile Method Candidate for </w:t>
+      </w:r>
+      <w:r>
+        <w:t>A</w:t>
+      </w:r>
+      <w:r>
+        <w:t>doption</w:t>
+      </w:r>
+      <w:bookmarkEnd w:id="5"/>
+    </w:p>
+    <w:p>
+      <w:pPr>
+        <w:jc w:val="both"/>
+      </w:pPr>
+      <w:r>
+        <w:t>Scrum is the best project management method for projects that need to change over time. Scrum is a change that may be appropriate in this situation. Customers need to change quickly after looking at different models, which makes change scrum important for web development and building flexible applications</w:t>
+      </w:r>
+      <w:r>
+        <w:t xml:space="preserve"> (Scrum: An Agile Process Reengineering in Software Engineering, 2020)</w:t>
+      </w:r>
+      <w:r>
+        <w:t xml:space="preserve">. Likewise, agile is ineffective for </w:t>
+      </w:r>
+      <w:r>
+        <w:t>organisations</w:t>
+      </w:r>
+      <w:r>
+        <w:t xml:space="preserve"> that don't get the </w:t>
+      </w:r>
+      <w:r>
+        <w:t>necessary changes</w:t>
+      </w:r>
+      <w:r>
+        <w:t xml:space="preserve">. If your job requires you to build chunks or parts </w:t>
+      </w:r>
+      <w:r>
+        <w:t>daily, Scrum is not the right choice</w:t>
+      </w:r>
+      <w:r>
+        <w:t xml:space="preserve">. Therefore, scrum is </w:t>
+      </w:r>
+      <w:r>
+        <w:t>unsuitable</w:t>
+      </w:r>
+      <w:r>
+        <w:t xml:space="preserve"> for all projects that cannot be </w:t>
+      </w:r>
+      <w:r>
+        <w:t>planned</w:t>
+      </w:r>
+      <w:r>
+        <w:t>. In this case, Kanban is the best project management method</w:t>
+      </w:r>
+      <w:r>
+        <w:t>.</w:t>
+      </w:r>
+    </w:p>
+    <w:p>
+      <w:pPr>
+        <w:jc w:val="both"/>
+      </w:pPr>
+    </w:p>
+    <w:p>
+      <w:pPr>
+        <w:pStyle w:val="Heading1"/>
+      </w:pPr>
+      <w:bookmarkStart w:id="6" w:name="_Toc151909354"/>
+      <w:r>
+        <w:t>Summary</w:t>
+      </w:r>
+      <w:bookmarkEnd w:id="6"/>
+    </w:p>
+    <w:p>
+      <w:pPr>
+        <w:jc w:val="both"/>
+      </w:pPr>
+      <w:r>
+        <w:t xml:space="preserve">Agile processes are generally more responsive to changing customer needs. </w:t>
+      </w:r>
+      <w:r>
+        <w:t xml:space="preserve">Customers get many benefits from XP and Scrum compared to other skills, such as Kanban, Beautiful Stone, </w:t>
       </w:r>
       <w:proofErr w:type="gramStart"/>
       <w:r>
-        <w:t>preparation</w:t>
+        <w:t>XP</w:t>
       </w:r>
       <w:proofErr w:type="gramEnd"/>
       <w:r>
-        <w:t xml:space="preserve"> and validation (</w:t>
-      </w:r>
-      <w:proofErr w:type="spellStart"/>
-      <w:r>
-        <w:t>Fagarasan</w:t>
-      </w:r>
-      <w:proofErr w:type="spellEnd"/>
-      <w:r>
-        <w:t xml:space="preserve"> et al., 2021)</w:t>
-      </w:r>
-      <w:r>
-        <w:t>. The concept of creating a tree slide template follows a similar pattern. This is a method that reduces the risk that the plant is complete and has a working process. The project process should be broken down into several steps as separate efforts, and each step should be done once in the SDLC according to the Waterfall definition. However, the agile process can be seen as a collection of activities that only focus on different levels of work, customer feedback, and assurance meetings</w:t>
-      </w:r>
-      <w:r>
-        <w:t xml:space="preserve"> (Miler and </w:t>
-      </w:r>
-      <w:proofErr w:type="spellStart"/>
-      <w:r>
-        <w:t>Gaida</w:t>
-      </w:r>
-      <w:proofErr w:type="spellEnd"/>
-      <w:r>
-        <w:t>, 2019)</w:t>
-      </w:r>
-      <w:r>
-        <w:t>.</w:t>
-      </w:r>
-    </w:p>
-    <w:p>
-      <w:pPr>
-        <w:pStyle w:val="Heading1"/>
-      </w:pPr>
-      <w:bookmarkStart w:id="3" w:name="_Toc151909351"/>
-      <w:r>
-        <w:t>Scrum process and the Waterfall methodology</w:t>
-      </w:r>
-      <w:bookmarkEnd w:id="3"/>
-    </w:p>
-    <w:p>
-      <w:pPr>
-        <w:jc w:val="both"/>
-      </w:pPr>
-      <w:r>
-        <w:t>Scrum is less robust than XP because they use different management systems. This makes it easy for large enterprises to adopt and can be very useful for small businesses. It starts with the owner talking to partners and customers</w:t>
-      </w:r>
-      <w:r>
-        <w:t xml:space="preserve"> (Mora et al., 2021)</w:t>
-      </w:r>
-      <w:r>
-        <w:t>. The owner of the item can add a collection. Manufacturing is a well-designed cycle that includes all the expected functions. Sprints usually last from two weeks to several weeks. In the sprint configuration, there is a sprint that contains the description required for the current sprint. Here, partners hold small meetings every day to plan their development (Ashraf and Aftab, 2017). All progress and sprint goals are monitored by the scrum pro. After the competition, the scrum team welcomes the owners and partners to the competition, where they evaluate the results together. Scrum helps customers deliver the best possible user experience</w:t>
-      </w:r>
-      <w:r>
-        <w:t>.</w:t>
-      </w:r>
-    </w:p>
-    <w:p>
-      <w:pPr>
-        <w:jc w:val="both"/>
-      </w:pPr>
-    </w:p>
-    <w:p>
-      <w:pPr>
-        <w:pStyle w:val="Heading1"/>
-      </w:pPr>
-      <w:bookmarkStart w:id="4" w:name="_Toc151909352"/>
-      <w:r>
-        <w:t>Guidelines for Choosing Scrum or XP according to types of Project</w:t>
-      </w:r>
-      <w:bookmarkEnd w:id="4"/>
-    </w:p>
-    <w:p>
-      <w:pPr>
-        <w:jc w:val="both"/>
-      </w:pPr>
-      <w:r>
-        <w:t xml:space="preserve">Smart-tech Auto Services (SAS) is a </w:t>
-      </w:r>
-      <w:proofErr w:type="spellStart"/>
-      <w:r>
-        <w:t>startup</w:t>
-      </w:r>
-      <w:proofErr w:type="spellEnd"/>
-      <w:r>
-        <w:t xml:space="preserve"> that allows customers to order hardware and software to tag IoT devices. To achieve this, the organization should adopt the XP process, but it is important that scrum is suitable for the job. The following factors support the choice of methods for all types of work: The success of an independent company is determined by its presentation and skills. Small business owners look to indoor practices to help them organize their workplace and make it more efficient and effective. Scrum makes them happen. Everyone contributes to this </w:t>
-      </w:r>
-      <w:proofErr w:type="gramStart"/>
-      <w:r>
-        <w:t>project</w:t>
-      </w:r>
-      <w:proofErr w:type="gramEnd"/>
-      <w:r>
-        <w:t xml:space="preserve"> and I am very happy with the project. Scrum helps employees work together and helps achieve this goal by allowing greater communication between employees and partners. XP is full of different things, all of which are difficult to access. XP also has important features that the audience doesn't see. The boats are divided into tasks and teams that finish in the competition. By completing this task, you can see the gander in action</w:t>
-      </w:r>
-      <w:r>
-        <w:t xml:space="preserve"> (Mora et al., 2021)</w:t>
-      </w:r>
-      <w:r>
-        <w:t>. The following is true due to common usage. Cooperatives spend a lot of time and money preparing XP. Before getting XP, the company had to prepare all development team members, including only the project manager, to follow scrum</w:t>
-      </w:r>
-      <w:r>
-        <w:t>.</w:t>
-      </w:r>
-    </w:p>
-    <w:p>
-      <w:pPr>
-        <w:pStyle w:val="Heading1"/>
-      </w:pPr>
-      <w:bookmarkStart w:id="5" w:name="_Toc151909353"/>
-      <w:r>
-        <w:t>Agile Method Candidate for adoption</w:t>
-      </w:r>
-      <w:bookmarkEnd w:id="5"/>
-    </w:p>
-    <w:p>
-      <w:pPr>
-        <w:jc w:val="both"/>
-      </w:pPr>
-      <w:r>
-        <w:t>Scrum is the best project management method for projects that need to change over time. Scrum is a change that may be appropriate in this situation. Customers need to change quickly after looking at different models, which makes change scrum important for web development and building flexible applications</w:t>
-      </w:r>
-      <w:r>
-        <w:t xml:space="preserve"> (Scrum: An Agile Process Reengineering in Software Engineering, 2020)</w:t>
-      </w:r>
-      <w:r>
-        <w:t xml:space="preserve">. Likewise, agile is ineffective for organizations that don't get the changes they need. If your job requires you to build chunks or parts every day, Scrum is not the right </w:t>
-      </w:r>
-      <w:r>
-        <w:lastRenderedPageBreak/>
-        <w:t xml:space="preserve">choice for you. Therefore, scrum is not suitable for all projects that cannot be </w:t>
-      </w:r>
-      <w:r>
-        <w:t>planned</w:t>
-      </w:r>
-      <w:r>
-        <w:t>. In this case, Kanban is the best project management method</w:t>
-      </w:r>
-      <w:r>
-        <w:t>.</w:t>
-      </w:r>
-    </w:p>
-    <w:p>
-      <w:pPr>
-        <w:jc w:val="both"/>
-      </w:pPr>
-    </w:p>
-    <w:p>
-      <w:pPr>
-        <w:pStyle w:val="Heading1"/>
-      </w:pPr>
-      <w:bookmarkStart w:id="6" w:name="_Toc151909354"/>
-      <w:r>
-        <w:t>Summary</w:t>
-      </w:r>
-      <w:bookmarkEnd w:id="6"/>
-    </w:p>
-    <w:p>
-      <w:pPr>
-        <w:jc w:val="both"/>
-      </w:pPr>
-      <w:r>
-        <w:t xml:space="preserve">Agile processes are generally more responsive to changing customer needs. Compared to other skills, such as Kanban, beautiful stone, XP and scrum, customers get a lot of benefits from XP and scrum. But looking at XP from the inside has a lot of cost, </w:t>
+        <w:t xml:space="preserve"> and Scrum</w:t>
+      </w:r>
+      <w:r>
+        <w:t xml:space="preserve">. But looking at XP from the inside has a lot of cost, </w:t>
       </w:r>
       <w:r>
         <w:t>time,</w:t>
       </w:r>
       <w:r>
-        <w:t xml:space="preserve"> and reliability issues, to name a few. Considering this, Scrum is the most suitable process for both clients. Scrum is designed for highly ambiguous tasks, but not for highly ambiguous tasks</w:t>
+        <w:t xml:space="preserve"> and reliability issues, to name a few. Considering this, Scrum is the most suitable process for both clients. Scrum is designed for highly ambiguous tasks, </w:t>
+      </w:r>
+      <w:r>
+        <w:t>not highly ambiguous ones</w:t>
       </w:r>
       <w:r>
         <w:t>.</w:t>

</xml_diff>

<commit_message>
fix: grammar and spelling correction in rfp file (#3)
</commit_message>
<xml_diff>
--- a/RFP.docx
+++ b/RFP.docx
@@ -389,7 +389,21 @@
                 <w:rStyle w:val="Hyperlink"/>
                 <w:noProof/>
               </w:rPr>
-              <w:t>Guidelines for Choosing Scrum or XP according to types of Project</w:t>
+              <w:t xml:space="preserve">Guidelines for Choosing Scrum or XP according to </w:t>
+            </w:r>
+            <w:r>
+              <w:rPr>
+                <w:rStyle w:val="Hyperlink"/>
+                <w:noProof/>
+              </w:rPr>
+              <w:t>Types</w:t>
+            </w:r>
+            <w:r>
+              <w:rPr>
+                <w:rStyle w:val="Hyperlink"/>
+                <w:noProof/>
+              </w:rPr>
+              <w:t xml:space="preserve"> of Project</w:t>
             </w:r>
             <w:r>
               <w:rPr>
@@ -1004,7 +1018,55 @@
         <w:rPr>
           <w:rFonts w:ascii="Times New Roman" w:hAnsi="Times New Roman" w:cs="Times New Roman"/>
         </w:rPr>
-        <w:t xml:space="preserve"> the IT sector, and it has progressively expanded to establish itself as a reputable brand. In addition to offering a wide variety of technological items, such as PCs, laptops, phones, routers, and mobile accessories, ABB also offers excellent device repair services. By adopting a customer-centric strategy, it consistently aims to surpass customers' expectations, guaranteeing that they obtain high-quality items along with a seamless and fulfilling purchasing experience.</w:t>
+        <w:t xml:space="preserve"> the IT sector</w:t>
+      </w:r>
+      <w:r>
+        <w:rPr>
+          <w:rFonts w:ascii="Times New Roman" w:hAnsi="Times New Roman" w:cs="Times New Roman"/>
+        </w:rPr>
+        <w:t xml:space="preserve"> and </w:t>
+      </w:r>
+      <w:r>
+        <w:rPr>
+          <w:rFonts w:ascii="Times New Roman" w:hAnsi="Times New Roman" w:cs="Times New Roman"/>
+        </w:rPr>
+        <w:t xml:space="preserve">has progressively expanded to establish itself as a reputable brand. In addition to offering </w:t>
+      </w:r>
+      <w:r>
+        <w:rPr>
+          <w:rFonts w:ascii="Times New Roman" w:hAnsi="Times New Roman" w:cs="Times New Roman"/>
+        </w:rPr>
+        <w:t>various</w:t>
+      </w:r>
+      <w:r>
+        <w:rPr>
+          <w:rFonts w:ascii="Times New Roman" w:hAnsi="Times New Roman" w:cs="Times New Roman"/>
+        </w:rPr>
+        <w:t xml:space="preserve"> technological items, such as PCs, laptops, phones, routers, and mobile accessories, ABB also </w:t>
+      </w:r>
+      <w:r>
+        <w:rPr>
+          <w:rFonts w:ascii="Times New Roman" w:hAnsi="Times New Roman" w:cs="Times New Roman"/>
+        </w:rPr>
+        <w:t>provides</w:t>
+      </w:r>
+      <w:r>
+        <w:rPr>
+          <w:rFonts w:ascii="Times New Roman" w:hAnsi="Times New Roman" w:cs="Times New Roman"/>
+        </w:rPr>
+        <w:t xml:space="preserve"> excellent device repair services. </w:t>
+      </w:r>
+      <w:r>
+        <w:rPr>
+          <w:rFonts w:ascii="Times New Roman" w:hAnsi="Times New Roman" w:cs="Times New Roman"/>
+        </w:rPr>
+        <w:t>Adopting a customer-centric strategy consistently aims to surpass customers' expectations, guaranteeing that they obtain high-quality items and</w:t>
+      </w:r>
+      <w:r>
+        <w:rPr>
+          <w:rFonts w:ascii="Times New Roman" w:hAnsi="Times New Roman" w:cs="Times New Roman"/>
+        </w:rPr>
+        <w:t xml:space="preserve"> a seamless and fulfilling purchasing experience.</w:t>
       </w:r>
     </w:p>
     <w:p>
@@ -1060,7 +1122,19 @@
         <w:rPr>
           <w:rFonts w:ascii="Times New Roman" w:hAnsi="Times New Roman" w:cs="Times New Roman"/>
         </w:rPr>
-        <w:t>Aussie Business Buzz (ABB) is about to embark on a revolutionary initiative that will revolutionise company operations across four branch stores and provide scalability for future expansion: the implementation of an Integrated Business Management System. ABB's main objectives as a top technology retailer and service provider are to improve customer experiences, optimise stock management, and streamline marketing initiatives.</w:t>
+        <w:t xml:space="preserve">Aussie Business Buzz (ABB) is about to embark on a revolutionary initiative that will revolutionise company operations across four branch stores and provide scalability for future expansion: the implementation of an Integrated Business Management System. ABB's </w:t>
+      </w:r>
+      <w:r>
+        <w:rPr>
+          <w:rFonts w:ascii="Times New Roman" w:hAnsi="Times New Roman" w:cs="Times New Roman"/>
+        </w:rPr>
+        <w:t>primary</w:t>
+      </w:r>
+      <w:r>
+        <w:rPr>
+          <w:rFonts w:ascii="Times New Roman" w:hAnsi="Times New Roman" w:cs="Times New Roman"/>
+        </w:rPr>
+        <w:t xml:space="preserve"> objectives as a top technology retailer and service provider are to improve customer experiences, optimise stock management, and streamline marketing initiatives.</w:t>
       </w:r>
     </w:p>
     <w:p>
@@ -1116,7 +1190,19 @@
         <w:rPr>
           <w:rFonts w:ascii="Times New Roman" w:hAnsi="Times New Roman" w:cs="Times New Roman"/>
         </w:rPr>
-        <w:t>A unified and scalable system, the Aussie Business Buzz (ABB) Integrated Business Management System is intended to completely transform how ABB runs its business. This system will be completely integrated with all ABB facilities, enabling targeted digital marketing, effective customer relations management, and optimised stock management.</w:t>
+        <w:t xml:space="preserve">A unified and scalable system, the Aussie Business Buzz (ABB) Integrated Business Management System is intended </w:t>
+      </w:r>
+      <w:r>
+        <w:rPr>
+          <w:rFonts w:ascii="Times New Roman" w:hAnsi="Times New Roman" w:cs="Times New Roman"/>
+        </w:rPr>
+        <w:t>to transform how ABB runs its business entirely</w:t>
+      </w:r>
+      <w:r>
+        <w:rPr>
+          <w:rFonts w:ascii="Times New Roman" w:hAnsi="Times New Roman" w:cs="Times New Roman"/>
+        </w:rPr>
+        <w:t>. This system will be completely integrated with all ABB facilities, enabling targeted digital marketing, effective customer relations management, and optimised stock management.</w:t>
       </w:r>
     </w:p>
     <w:p>
@@ -1272,7 +1358,19 @@
         <w:rPr>
           <w:rFonts w:ascii="Times New Roman" w:hAnsi="Times New Roman" w:cs="Times New Roman"/>
         </w:rPr>
-        <w:t>: Create management reports that can be accessed from anywhere to track the state of marketing initiatives, stock management, and customer relations. Encourage the making of well-informed judgements about hiring employees, placing orders for supplies, and other managerial matters</w:t>
+        <w:t xml:space="preserve">: Create management reports that can be accessed from anywhere to track the state of marketing initiatives, stock management, and customer relations. Encourage </w:t>
+      </w:r>
+      <w:r>
+        <w:rPr>
+          <w:rFonts w:ascii="Times New Roman" w:hAnsi="Times New Roman" w:cs="Times New Roman"/>
+        </w:rPr>
+        <w:t xml:space="preserve">making </w:t>
+      </w:r>
+      <w:r>
+        <w:rPr>
+          <w:rFonts w:ascii="Times New Roman" w:hAnsi="Times New Roman" w:cs="Times New Roman"/>
+        </w:rPr>
+        <w:t>well-informed judgements about hiring employees, placing orders for supplies, and other managerial matters</w:t>
       </w:r>
       <w:r>
         <w:rPr>
@@ -1496,7 +1594,25 @@
         <w:rPr>
           <w:rFonts w:ascii="Times New Roman" w:hAnsi="Times New Roman" w:cs="Times New Roman"/>
         </w:rPr>
-        <w:t>by combining customer interactions, marketing, stock management, and supervisory records into a single, scalable system, ABB hopes to optimise operations across a few sites. Improving managerial decision-making, customer satisfaction, and operational efficiency are the main objectives.</w:t>
+        <w:t>ABB hopes to optimise operations across a few sites by combining customer interactions, marketing, stock management, and supervisory records into a single, scalable system</w:t>
+      </w:r>
+      <w:r>
+        <w:rPr>
+          <w:rFonts w:ascii="Times New Roman" w:hAnsi="Times New Roman" w:cs="Times New Roman"/>
+        </w:rPr>
+        <w:t xml:space="preserve">. </w:t>
+      </w:r>
+      <w:r>
+        <w:rPr>
+          <w:rFonts w:ascii="Times New Roman" w:hAnsi="Times New Roman" w:cs="Times New Roman"/>
+        </w:rPr>
+        <w:t>The main objectives are improving managerial decision-making, customer satisfaction, and operational efficiency</w:t>
+      </w:r>
+      <w:r>
+        <w:rPr>
+          <w:rFonts w:ascii="Times New Roman" w:hAnsi="Times New Roman" w:cs="Times New Roman"/>
+        </w:rPr>
+        <w:t>.</w:t>
       </w:r>
     </w:p>
     <w:p>
@@ -1586,7 +1702,25 @@
         <w:rPr>
           <w:rFonts w:ascii="Times New Roman" w:hAnsi="Times New Roman" w:cs="Times New Roman"/>
         </w:rPr>
-        <w:t>Make sure the suggested system is flexible and scalable to support ABB's planned expansion into new areas. Thus, ABB wants to future-proof its operations by putting in place a system that can expand with the company and handle big disruptions.</w:t>
+        <w:t>Ensure</w:t>
+      </w:r>
+      <w:r>
+        <w:rPr>
+          <w:rFonts w:ascii="Times New Roman" w:hAnsi="Times New Roman" w:cs="Times New Roman"/>
+        </w:rPr>
+        <w:t xml:space="preserve"> the suggested system is flexible and scalable to support ABB's planned expansion into new areas. Thus, ABB wants to future-proof its operations by putting in place a system that can expand with the company and handle </w:t>
+      </w:r>
+      <w:r>
+        <w:rPr>
+          <w:rFonts w:ascii="Times New Roman" w:hAnsi="Times New Roman" w:cs="Times New Roman"/>
+        </w:rPr>
+        <w:t>significant</w:t>
+      </w:r>
+      <w:r>
+        <w:rPr>
+          <w:rFonts w:ascii="Times New Roman" w:hAnsi="Times New Roman" w:cs="Times New Roman"/>
+        </w:rPr>
+        <w:t xml:space="preserve"> disruptions.</w:t>
       </w:r>
     </w:p>
     <w:p>
@@ -1644,7 +1778,7 @@
         <w:rPr>
           <w:rFonts w:ascii="Times New Roman" w:hAnsi="Times New Roman" w:cs="Times New Roman"/>
         </w:rPr>
-        <w:t>Boost ABB's marketing initiatives by using the integrated system to run individualised and focused digital marketing campaigns. Hence, by employing efficient marketing techniques via the integrated system, ABB hopes to improve its reputation, draw in new clients, and cultivate enduring connections.</w:t>
+        <w:t>Boost ABB's marketing initiatives using the integrated system to run individualised and focused digital marketing campaigns. Hence, by employing efficient marketing techniques via the integrated system, ABB hopes to improve its reputation, draw in new clients, and cultivate enduring connections.</w:t>
       </w:r>
     </w:p>
     <w:p>
@@ -1746,32 +1880,45 @@
         <w:rPr>
           <w:rFonts w:ascii="Times New Roman" w:hAnsi="Times New Roman" w:cs="Times New Roman"/>
         </w:rPr>
-        <w:t>ABB stakeholders to carry out a thorough study of the needs of the business. Provide comprehensive requirements in writing for the marketing system, stock management system, supervisory records, and customer relations database.</w:t>
-      </w:r>
-    </w:p>
-    <w:p>
-      <w:pPr>
-        <w:spacing w:line="360" w:lineRule="auto"/>
-        <w:jc w:val="both"/>
-        <w:rPr>
-          <w:rFonts w:ascii="Times New Roman" w:hAnsi="Times New Roman" w:cs="Times New Roman"/>
-        </w:rPr>
-      </w:pPr>
-    </w:p>
-    <w:p>
-      <w:pPr>
-        <w:spacing w:line="360" w:lineRule="auto"/>
-        <w:jc w:val="both"/>
-        <w:rPr>
-          <w:rFonts w:ascii="Times New Roman" w:hAnsi="Times New Roman" w:cs="Times New Roman"/>
-        </w:rPr>
-      </w:pPr>
-      <w:r>
-        <w:rPr>
-          <w:rFonts w:ascii="Times New Roman" w:hAnsi="Times New Roman" w:cs="Times New Roman"/>
-          <w:b/>
-          <w:bCs/>
-        </w:rPr>
+        <w:t xml:space="preserve">ABB stakeholders to </w:t>
+      </w:r>
+      <w:r>
+        <w:rPr>
+          <w:rFonts w:ascii="Times New Roman" w:hAnsi="Times New Roman" w:cs="Times New Roman"/>
+        </w:rPr>
+        <w:t>conduct</w:t>
+      </w:r>
+      <w:r>
+        <w:rPr>
+          <w:rFonts w:ascii="Times New Roman" w:hAnsi="Times New Roman" w:cs="Times New Roman"/>
+        </w:rPr>
+        <w:t xml:space="preserve"> a thorough study of the needs of the business. Provide comprehensive requirements in writing for the marketing system, stock management system, supervisory records, and customer relations database.</w:t>
+      </w:r>
+    </w:p>
+    <w:p>
+      <w:pPr>
+        <w:spacing w:line="360" w:lineRule="auto"/>
+        <w:jc w:val="both"/>
+        <w:rPr>
+          <w:rFonts w:ascii="Times New Roman" w:hAnsi="Times New Roman" w:cs="Times New Roman"/>
+        </w:rPr>
+      </w:pPr>
+    </w:p>
+    <w:p>
+      <w:pPr>
+        <w:spacing w:line="360" w:lineRule="auto"/>
+        <w:jc w:val="both"/>
+        <w:rPr>
+          <w:rFonts w:ascii="Times New Roman" w:hAnsi="Times New Roman" w:cs="Times New Roman"/>
+        </w:rPr>
+      </w:pPr>
+      <w:r>
+        <w:rPr>
+          <w:rFonts w:ascii="Times New Roman" w:hAnsi="Times New Roman" w:cs="Times New Roman"/>
+          <w:b/>
+          <w:bCs/>
+        </w:rPr>
+        <w:lastRenderedPageBreak/>
         <w:t>3. Design of the System:</w:t>
       </w:r>
       <w:r>
@@ -1834,7 +1981,19 @@
         <w:rPr>
           <w:rFonts w:ascii="Times New Roman" w:hAnsi="Times New Roman" w:cs="Times New Roman"/>
         </w:rPr>
-        <w:t>Create any linkages that are required between the ABB website and other current systems.</w:t>
+        <w:t xml:space="preserve">Create any </w:t>
+      </w:r>
+      <w:r>
+        <w:rPr>
+          <w:rFonts w:ascii="Times New Roman" w:hAnsi="Times New Roman" w:cs="Times New Roman"/>
+        </w:rPr>
+        <w:t>required linkages</w:t>
+      </w:r>
+      <w:r>
+        <w:rPr>
+          <w:rFonts w:ascii="Times New Roman" w:hAnsi="Times New Roman" w:cs="Times New Roman"/>
+        </w:rPr>
+        <w:t xml:space="preserve"> between the ABB website and other current systems.</w:t>
       </w:r>
     </w:p>
     <w:p>
@@ -2005,7 +2164,19 @@
         <w:rPr>
           <w:rFonts w:ascii="Times New Roman" w:hAnsi="Times New Roman" w:cs="Times New Roman"/>
         </w:rPr>
-        <w:t>Broad coverage of solution: The degree to which the suggested solution satisfies every condition stated is known as the solution's comprehensiveness. a thorough evaluation of how well the proposal handles reporting, marketing, stock management, and customer relations features.</w:t>
+        <w:t xml:space="preserve">Broad coverage of solution: The degree to which the suggested solution satisfies every condition stated is known as the solution's comprehensiveness. </w:t>
+      </w:r>
+      <w:r>
+        <w:rPr>
+          <w:rFonts w:ascii="Times New Roman" w:hAnsi="Times New Roman" w:cs="Times New Roman"/>
+        </w:rPr>
+        <w:t>A</w:t>
+      </w:r>
+      <w:r>
+        <w:rPr>
+          <w:rFonts w:ascii="Times New Roman" w:hAnsi="Times New Roman" w:cs="Times New Roman"/>
+        </w:rPr>
+        <w:t xml:space="preserve"> thorough evaluation of how well the proposal handles reporting, marketing, stock management, and customer relations features.</w:t>
       </w:r>
     </w:p>
     <w:p>
@@ -2037,7 +2208,19 @@
         <w:rPr>
           <w:rFonts w:ascii="Times New Roman" w:hAnsi="Times New Roman" w:cs="Times New Roman"/>
         </w:rPr>
-        <w:t xml:space="preserve"> The system's capacity to grow along with ABB's intended future expansion. evaluation of the suggested architecture and the characteristics that allow for scalability without sacrificing efficiency.</w:t>
+        <w:t xml:space="preserve"> The system's capacity to grow along with ABB's intended future expansion. </w:t>
+      </w:r>
+      <w:r>
+        <w:rPr>
+          <w:rFonts w:ascii="Times New Roman" w:hAnsi="Times New Roman" w:cs="Times New Roman"/>
+        </w:rPr>
+        <w:t>Evaluation</w:t>
+      </w:r>
+      <w:r>
+        <w:rPr>
+          <w:rFonts w:ascii="Times New Roman" w:hAnsi="Times New Roman" w:cs="Times New Roman"/>
+        </w:rPr>
+        <w:t xml:space="preserve"> of the suggested architecture and the characteristics that allow for scalability without sacrificing efficiency.</w:t>
       </w:r>
     </w:p>
     <w:p>
@@ -2069,7 +2252,31 @@
         <w:rPr>
           <w:rFonts w:ascii="Times New Roman" w:hAnsi="Times New Roman" w:cs="Times New Roman"/>
         </w:rPr>
-        <w:t xml:space="preserve"> The system's capacity to work with other systems already in place, particularly the ABB website. compatibility with ABB's present technological stack, flexibility for future integrations, and examination of the suggested integration mechanisms.</w:t>
+        <w:t xml:space="preserve"> The </w:t>
+      </w:r>
+      <w:r>
+        <w:rPr>
+          <w:rFonts w:ascii="Times New Roman" w:hAnsi="Times New Roman" w:cs="Times New Roman"/>
+        </w:rPr>
+        <w:t>system can</w:t>
+      </w:r>
+      <w:r>
+        <w:rPr>
+          <w:rFonts w:ascii="Times New Roman" w:hAnsi="Times New Roman" w:cs="Times New Roman"/>
+        </w:rPr>
+        <w:t xml:space="preserve"> work with other systems already in place, particularly the ABB website. </w:t>
+      </w:r>
+      <w:r>
+        <w:rPr>
+          <w:rFonts w:ascii="Times New Roman" w:hAnsi="Times New Roman" w:cs="Times New Roman"/>
+        </w:rPr>
+        <w:t>Compatibility</w:t>
+      </w:r>
+      <w:r>
+        <w:rPr>
+          <w:rFonts w:ascii="Times New Roman" w:hAnsi="Times New Roman" w:cs="Times New Roman"/>
+        </w:rPr>
+        <w:t xml:space="preserve"> with ABB's present technological stack, flexibility for future integrations, and examination of the suggested integration mechanisms.</w:t>
       </w:r>
     </w:p>
     <w:p>
@@ -2118,7 +2325,31 @@
         <w:rPr>
           <w:rFonts w:ascii="Times New Roman" w:hAnsi="Times New Roman" w:cs="Times New Roman"/>
         </w:rPr>
-        <w:t xml:space="preserve"> Adding novel features or methods above and beyond the called-for specifications. Finding and evaluating special features, technologies, or development processes that the vendor has suggested to improve the system</w:t>
+        <w:t xml:space="preserve"> Adding novel features or methods above and beyond the called-for specifications</w:t>
+      </w:r>
+      <w:r>
+        <w:rPr>
+          <w:rFonts w:ascii="Times New Roman" w:hAnsi="Times New Roman" w:cs="Times New Roman"/>
+        </w:rPr>
+        <w:t xml:space="preserve"> and finding</w:t>
+      </w:r>
+      <w:r>
+        <w:rPr>
+          <w:rFonts w:ascii="Times New Roman" w:hAnsi="Times New Roman" w:cs="Times New Roman"/>
+        </w:rPr>
+        <w:t xml:space="preserve"> and evaluating special features, technologies, or development processes </w:t>
+      </w:r>
+      <w:r>
+        <w:rPr>
+          <w:rFonts w:ascii="Times New Roman" w:hAnsi="Times New Roman" w:cs="Times New Roman"/>
+        </w:rPr>
+        <w:t>suggested by the vendor</w:t>
+      </w:r>
+      <w:r>
+        <w:rPr>
+          <w:rFonts w:ascii="Times New Roman" w:hAnsi="Times New Roman" w:cs="Times New Roman"/>
+        </w:rPr>
+        <w:t xml:space="preserve"> to improve the system</w:t>
       </w:r>
       <w:r>
         <w:rPr>
@@ -2156,7 +2387,19 @@
         <w:rPr>
           <w:rFonts w:ascii="Times New Roman" w:hAnsi="Times New Roman" w:cs="Times New Roman"/>
         </w:rPr>
-        <w:t xml:space="preserve"> Total cost, which considers creation, implementation, and continuing upkeep. a thorough pricing analysis that considers the value provided by the features, scalability, and innovation supplied</w:t>
+        <w:t xml:space="preserve"> Total cost, which considers creation, implementation, and continuing upkeep. </w:t>
+      </w:r>
+      <w:r>
+        <w:rPr>
+          <w:rFonts w:ascii="Times New Roman" w:hAnsi="Times New Roman" w:cs="Times New Roman"/>
+        </w:rPr>
+        <w:t>A</w:t>
+      </w:r>
+      <w:r>
+        <w:rPr>
+          <w:rFonts w:ascii="Times New Roman" w:hAnsi="Times New Roman" w:cs="Times New Roman"/>
+        </w:rPr>
+        <w:t xml:space="preserve"> thorough pricing analysis that considers the value provided by the features, scalability, and innovation supplied</w:t>
       </w:r>
       <w:r>
         <w:rPr>
@@ -2194,7 +2437,19 @@
         <w:rPr>
           <w:rFonts w:ascii="Times New Roman" w:hAnsi="Times New Roman" w:cs="Times New Roman"/>
         </w:rPr>
-        <w:t xml:space="preserve"> The vendor's history of fulfilling customer expectations and their experience in providing comparable solutions. examination of completed projects, customer endorsements, and the vendor's standing within the sector.</w:t>
+        <w:t xml:space="preserve"> The vendor's history of fulfilling customer expectations and their experience in providing comparable solutions. </w:t>
+      </w:r>
+      <w:r>
+        <w:rPr>
+          <w:rFonts w:ascii="Times New Roman" w:hAnsi="Times New Roman" w:cs="Times New Roman"/>
+        </w:rPr>
+        <w:t>Examination</w:t>
+      </w:r>
+      <w:r>
+        <w:rPr>
+          <w:rFonts w:ascii="Times New Roman" w:hAnsi="Times New Roman" w:cs="Times New Roman"/>
+        </w:rPr>
+        <w:t xml:space="preserve"> of completed projects, customer endorsements, and the vendor's standing within the sector.</w:t>
       </w:r>
     </w:p>
     <w:p>
@@ -2273,7 +2528,19 @@
         <w:rPr>
           <w:rFonts w:ascii="Times New Roman" w:hAnsi="Times New Roman" w:cs="Times New Roman"/>
         </w:rPr>
-        <w:t xml:space="preserve"> These comprise costs for the real work of developing the integrated system, such as coding, software development, and customization. Indicate whether the development expenses include any future upgrades or enhancements, or whether they simply cover the original development.</w:t>
+        <w:t xml:space="preserve"> These comprise costs for the real work of developing the integrated system, such as coding, software development, and </w:t>
+      </w:r>
+      <w:r>
+        <w:rPr>
+          <w:rFonts w:ascii="Times New Roman" w:hAnsi="Times New Roman" w:cs="Times New Roman"/>
+        </w:rPr>
+        <w:t>customisation</w:t>
+      </w:r>
+      <w:r>
+        <w:rPr>
+          <w:rFonts w:ascii="Times New Roman" w:hAnsi="Times New Roman" w:cs="Times New Roman"/>
+        </w:rPr>
+        <w:t>. Indicate whether the development expenses include any future upgrades or enhancements or whether they simply cover the original development.</w:t>
       </w:r>
     </w:p>
     <w:p>
@@ -2304,7 +2571,19 @@
         <w:rPr>
           <w:rFonts w:ascii="Times New Roman" w:hAnsi="Times New Roman" w:cs="Times New Roman"/>
         </w:rPr>
-        <w:t xml:space="preserve"> Budget for testing activities, such as user acceptance testing (UAT), quality assurance, and any necessary software licences or testing equipment. Make sure that comprehensive testing is considered to find and fix any problems prior to system release.</w:t>
+        <w:t xml:space="preserve"> Budget for testing activities, such as user acceptance testing (UAT), quality assurance, and any necessary software licences or testing equipment. </w:t>
+      </w:r>
+      <w:r>
+        <w:rPr>
+          <w:rFonts w:ascii="Times New Roman" w:hAnsi="Times New Roman" w:cs="Times New Roman"/>
+        </w:rPr>
+        <w:t>Ensure comprehensive testing is considered to find and fix any problems before</w:t>
+      </w:r>
+      <w:r>
+        <w:rPr>
+          <w:rFonts w:ascii="Times New Roman" w:hAnsi="Times New Roman" w:cs="Times New Roman"/>
+        </w:rPr>
+        <w:t xml:space="preserve"> system release.</w:t>
       </w:r>
     </w:p>
     <w:p>
@@ -2410,7 +2689,19 @@
           <w:rFonts w:ascii="Times New Roman" w:hAnsi="Times New Roman" w:cs="Times New Roman"/>
         </w:rPr>
         <w:lastRenderedPageBreak/>
-        <w:t>comprehensive information about present systems, compatibility requirements, and a commitment to closely collaborate with the current infrastructure.</w:t>
+        <w:t xml:space="preserve">comprehensive information about present systems, compatibility requirements, and a commitment </w:t>
+      </w:r>
+      <w:r>
+        <w:rPr>
+          <w:rFonts w:ascii="Times New Roman" w:hAnsi="Times New Roman" w:cs="Times New Roman"/>
+        </w:rPr>
+        <w:t>to collaborate closely with the current infrastructure</w:t>
+      </w:r>
+      <w:r>
+        <w:rPr>
+          <w:rFonts w:ascii="Times New Roman" w:hAnsi="Times New Roman" w:cs="Times New Roman"/>
+        </w:rPr>
+        <w:t>.</w:t>
       </w:r>
     </w:p>
     <w:p>
@@ -2638,8 +2929,28 @@
         <w:rPr>
           <w:lang w:val="en-US"/>
         </w:rPr>
-        <w:t>. As a result, agile development measures have been developed to overcome environmental management challenges. It is important for customers to remember to generate leads. The main goal of an agile development process is to improve operational efficiency by encouraging customer collaboration and successful testing. Programming and hierarchical programming are combined using Extreme Programming (XP), the most famous agile programming technique. As these trends change from day to day, so does the management of the program.</w:t>
-      </w:r>
+        <w:t xml:space="preserve">. As a result, agile development measures have been developed to overcome environmental management challenges. It is </w:t>
+      </w:r>
+      <w:r>
+        <w:rPr>
+          <w:lang w:val="en-US"/>
+        </w:rPr>
+        <w:t>crucial</w:t>
+      </w:r>
+      <w:r>
+        <w:rPr>
+          <w:lang w:val="en-US"/>
+        </w:rPr>
+        <w:t xml:space="preserve"> for customers to remember to generate leads. The main goal of an agile development process is to improve operational efficiency by encouraging customer collaboration and successful testing. Programming and hierarchical programming are combined using Extreme Programming (XP), the most famous agile programming technique. As these trends change from day to day, so does the management of the program.</w:t>
+      </w:r>
+    </w:p>
+    <w:p>
+      <w:pPr>
+        <w:jc w:val="both"/>
+        <w:rPr>
+          <w:lang w:val="en-US"/>
+        </w:rPr>
+      </w:pPr>
     </w:p>
     <w:p>
       <w:pPr>
@@ -2659,7 +2970,13 @@
         <w:jc w:val="both"/>
       </w:pPr>
       <w:r>
-        <w:t>In cooperation with American partners, it was determined that the most important feature of the development plan is to reduce the length of development. Time becomes one of the nine characteristics of the fast cycle to show its importance (</w:t>
+        <w:t xml:space="preserve">In cooperation with American partners, it was determined that the most important feature of the development plan is to reduce the </w:t>
+      </w:r>
+      <w:r>
+        <w:t>development length</w:t>
+      </w:r>
+      <w:r>
+        <w:t>. Time becomes one of the nine characteristics of the fast cycle to show its importance (</w:t>
       </w:r>
       <w:proofErr w:type="spellStart"/>
       <w:r>
@@ -2689,7 +3006,19 @@
         <w:jc w:val="both"/>
       </w:pPr>
       <w:r>
-        <w:t>Modality - an important part of any critical cycle. It divides the cycle into exercises. The product development process shows many ways to implement the product concept.</w:t>
+        <w:t xml:space="preserve">Modality </w:t>
+      </w:r>
+      <w:r>
+        <w:t>–</w:t>
+      </w:r>
+      <w:r>
+        <w:t xml:space="preserve"> </w:t>
+      </w:r>
+      <w:r>
+        <w:t>an essential</w:t>
+      </w:r>
+      <w:r>
+        <w:t xml:space="preserve"> part of any critical cycle. It divides the cycle into exercises. The product development process shows many ways to implement the product concept.</w:t>
       </w:r>
     </w:p>
     <w:p>
@@ -2703,7 +3032,13 @@
         <w:jc w:val="both"/>
       </w:pPr>
       <w:r>
-        <w:t>Iterative - Lean programming practice believes in making mistakes before everything is perfect. So, they expect a short cycle. A series of activities are performed in each period.</w:t>
+        <w:t xml:space="preserve">Iterative </w:t>
+      </w:r>
+      <w:r>
+        <w:t>–</w:t>
+      </w:r>
+      <w:r>
+        <w:t xml:space="preserve"> Lean programming practice believes in making mistakes before everything is perfect. So, they expect a short cycle. A series of activities are performed in each period.</w:t>
       </w:r>
     </w:p>
     <w:p>
@@ -2717,7 +3052,13 @@
         <w:jc w:val="both"/>
       </w:pPr>
       <w:r>
-        <w:t>Repetition is the best way to organize products because you are short on time. Each weight can be limited to time (usually a month and a half) and adjusted accordingly.</w:t>
+        <w:t xml:space="preserve">Repetition is the best way to </w:t>
+      </w:r>
+      <w:r>
+        <w:t>organise</w:t>
+      </w:r>
+      <w:r>
+        <w:t xml:space="preserve"> products because you are short on time. Each weight can be limited to time (usually a month and a half) and adjusted accordingly.</w:t>
       </w:r>
     </w:p>
     <w:p>
@@ -2731,7 +3072,13 @@
         <w:jc w:val="both"/>
       </w:pPr>
       <w:r>
-        <w:t>Modesty - Agile cycles offer a new way to measure time constraints in a development program. Tracking conflicting events that cannot be done in a fast-paced environment puts pressure on productivity (Ashraf, 2017). This causes congestion and is not good.</w:t>
+        <w:t>Modesty</w:t>
+      </w:r>
+      <w:r>
+        <w:t xml:space="preserve"> –</w:t>
+      </w:r>
+      <w:r>
+        <w:t xml:space="preserve"> Agile cycles offer a new way to measure time constraints in a development program. Tracking conflicting events that cannot be done in a fast-paced environment puts pressure on productivity (Ashraf, 2017). This causes congestion and is not good.</w:t>
       </w:r>
     </w:p>
     <w:p>
@@ -2745,7 +3092,19 @@
         <w:jc w:val="both"/>
       </w:pPr>
       <w:r>
-        <w:t>Adaptive - During the crisis, new threats appear, which will require some previous actions. The flash changes the circuit to compensate for these new possibilities.</w:t>
+        <w:t xml:space="preserve">Adaptive </w:t>
+      </w:r>
+      <w:r>
+        <w:t>–</w:t>
+      </w:r>
+      <w:r>
+        <w:t xml:space="preserve"> During the crisis, new threats appear, </w:t>
+      </w:r>
+      <w:r>
+        <w:t>requiring</w:t>
+      </w:r>
+      <w:r>
+        <w:t xml:space="preserve"> some previous actions. The flash changes the circuit to compensate for these new possibilities.</w:t>
       </w:r>
     </w:p>
     <w:p>
@@ -2759,7 +3118,13 @@
         <w:jc w:val="both"/>
       </w:pPr>
       <w:r>
-        <w:t>The agile cycle does not try to develop the entire system at once. Bring up. At the same time, it divides the non-core building into parts that can be built in the same way, but at different times and prices.</w:t>
+        <w:t xml:space="preserve">The agile cycle does not try to develop the entire system at once. Bring up. At the same time, it divides the non-core building into parts that can be built </w:t>
+      </w:r>
+      <w:r>
+        <w:t>similarly</w:t>
+      </w:r>
+      <w:r>
+        <w:t xml:space="preserve"> but at different times and prices.</w:t>
       </w:r>
     </w:p>
     <w:p>
@@ -2776,7 +3141,19 @@
         </w:rPr>
       </w:pPr>
       <w:r>
-        <w:t>Consolidation - Consolidation means that we have enough to deal with any threat that needs to be addressed. Therefore, the system is close to the reality that we are looking for in all important factors.</w:t>
+        <w:t xml:space="preserve">Consolidation </w:t>
+      </w:r>
+      <w:r>
+        <w:t xml:space="preserve">– </w:t>
+      </w:r>
+      <w:r>
+        <w:t xml:space="preserve">Consolidation means that we have enough to deal with any threat that needs to be addressed. Therefore, the system is close to the reality that we are looking for in all </w:t>
+      </w:r>
+      <w:r>
+        <w:t>critical</w:t>
+      </w:r>
+      <w:r>
+        <w:t xml:space="preserve"> factors.</w:t>
       </w:r>
     </w:p>
     <w:p>
@@ -2793,7 +3170,13 @@
       </w:pPr>
       <w:bookmarkStart w:id="2" w:name="_Toc151909350"/>
       <w:r>
-        <w:t>Agile mindset vs Waterfall Process</w:t>
+        <w:t xml:space="preserve">Agile </w:t>
+      </w:r>
+      <w:r>
+        <w:t>Mindset</w:t>
+      </w:r>
+      <w:r>
+        <w:t xml:space="preserve"> vs Waterfall Process</w:t>
       </w:r>
       <w:bookmarkEnd w:id="2"/>
     </w:p>
@@ -2802,185 +3185,333 @@
         <w:jc w:val="both"/>
       </w:pPr>
       <w:r>
-        <w:t xml:space="preserve">Agile is a management team strategy that involves breaking down sales into small tasks and continuously monitoring and planning for change. The word "water" can refer to a steady </w:t>
+        <w:t xml:space="preserve">Agile is a management team strategy that involves breaking down sales into small tasks and continuously monitoring and planning for change. The word "water" can refer to a steady flow of water or a stream. A cascade model is developed through the stages of collection, </w:t>
       </w:r>
       <w:r>
         <w:lastRenderedPageBreak/>
-        <w:t xml:space="preserve">flow of water or a stream. A cascade model is a model developed through the stages of collection, analysis, design, improvement, testing, </w:t>
+        <w:t xml:space="preserve">analysis, design, improvement, testing, </w:t>
+      </w:r>
+      <w:r>
+        <w:t>preparation,</w:t>
+      </w:r>
+      <w:r>
+        <w:t xml:space="preserve"> and validation (</w:t>
+      </w:r>
+      <w:proofErr w:type="spellStart"/>
+      <w:r>
+        <w:t>Fagarasan</w:t>
+      </w:r>
+      <w:proofErr w:type="spellEnd"/>
+      <w:r>
+        <w:t xml:space="preserve"> et al., 2021)</w:t>
+      </w:r>
+      <w:r>
+        <w:t xml:space="preserve">. The concept of creating a tree slide template follows a similar pattern. This </w:t>
+      </w:r>
+      <w:r>
+        <w:t>method</w:t>
+      </w:r>
+      <w:r>
+        <w:t xml:space="preserve"> reduces the risk that the plant is complete and has a working process. The project process should be broken down into several steps as separate efforts, and each step should be done once in the SDLC according to the Waterfall definition. However, the agile process can be seen as a collection of activities that only focus on different levels of work, customer feedback, and assurance meetings</w:t>
+      </w:r>
+      <w:r>
+        <w:t xml:space="preserve"> (Miler and </w:t>
+      </w:r>
+      <w:proofErr w:type="spellStart"/>
+      <w:r>
+        <w:t>Gaida</w:t>
+      </w:r>
+      <w:proofErr w:type="spellEnd"/>
+      <w:r>
+        <w:t>, 2019)</w:t>
+      </w:r>
+      <w:r>
+        <w:t>.</w:t>
+      </w:r>
+    </w:p>
+    <w:p>
+      <w:pPr>
+        <w:pStyle w:val="Heading1"/>
+      </w:pPr>
+      <w:bookmarkStart w:id="3" w:name="_Toc151909351"/>
+      <w:r>
+        <w:t xml:space="preserve">Scrum </w:t>
+      </w:r>
+      <w:r>
+        <w:t>P</w:t>
+      </w:r>
+      <w:r>
+        <w:t xml:space="preserve">rocess and the Waterfall </w:t>
+      </w:r>
+      <w:r>
+        <w:t>M</w:t>
+      </w:r>
+      <w:r>
+        <w:t>ethodology</w:t>
+      </w:r>
+      <w:bookmarkEnd w:id="3"/>
+    </w:p>
+    <w:p>
+      <w:pPr>
+        <w:jc w:val="both"/>
+      </w:pPr>
+      <w:r>
+        <w:t xml:space="preserve">Scrum is less robust than XP because </w:t>
+      </w:r>
+      <w:r>
+        <w:t>it</w:t>
+      </w:r>
+      <w:r>
+        <w:t xml:space="preserve"> </w:t>
+      </w:r>
+      <w:r>
+        <w:t>uses</w:t>
+      </w:r>
+      <w:r>
+        <w:t xml:space="preserve"> different management systems. This makes it easy for large enterprises to adopt and can be very useful for small businesses. It starts with the owner talking to partners and customers</w:t>
+      </w:r>
+      <w:r>
+        <w:t xml:space="preserve"> (Mora et al., 2021)</w:t>
+      </w:r>
+      <w:r>
+        <w:t xml:space="preserve">. The owner of the item can add a collection. Manufacturing is a well-designed cycle that includes all the expected functions. Sprints usually last from two weeks to several weeks. In the sprint configuration, there is a sprint that contains the description required for the current sprint. </w:t>
+      </w:r>
+      <w:r>
+        <w:t>Partners</w:t>
+      </w:r>
+      <w:r>
+        <w:t xml:space="preserve"> hold small </w:t>
+      </w:r>
+      <w:r>
+        <w:t>daily meetings</w:t>
+      </w:r>
+      <w:r>
+        <w:t xml:space="preserve"> to plan their development (Ashraf and Aftab, 2017). </w:t>
+      </w:r>
+      <w:r>
+        <w:t>The scrum pro monitors all progress and sprint goals</w:t>
+      </w:r>
+      <w:r>
+        <w:t>. After the competition, the scrum team welcomes the owners and partners to the competition, where they evaluate the results together. Scrum helps customers deliver the best possible user experience</w:t>
+      </w:r>
+      <w:r>
+        <w:t>.</w:t>
+      </w:r>
+    </w:p>
+    <w:p>
+      <w:pPr>
+        <w:jc w:val="both"/>
+      </w:pPr>
+    </w:p>
+    <w:p>
+      <w:pPr>
+        <w:pStyle w:val="Heading1"/>
+      </w:pPr>
+      <w:bookmarkStart w:id="4" w:name="_Toc151909352"/>
+      <w:r>
+        <w:t xml:space="preserve">Guidelines for Choosing Scrum or XP according to </w:t>
+      </w:r>
+      <w:r>
+        <w:t>Types</w:t>
+      </w:r>
+      <w:r>
+        <w:t xml:space="preserve"> of Project</w:t>
+      </w:r>
+      <w:bookmarkEnd w:id="4"/>
+    </w:p>
+    <w:p>
+      <w:pPr>
+        <w:jc w:val="both"/>
+      </w:pPr>
+      <w:r>
+        <w:t xml:space="preserve">Smart-tech Auto Services (SAS) is a </w:t>
+      </w:r>
+      <w:r>
+        <w:t>start-up</w:t>
+      </w:r>
+      <w:r>
+        <w:t xml:space="preserve"> that allows customers to order hardware and software to tag IoT devices. To achieve this, the </w:t>
+      </w:r>
+      <w:r>
+        <w:t>organisation</w:t>
+      </w:r>
+      <w:r>
+        <w:t xml:space="preserve"> should adopt the XP process, but it is important that </w:t>
+      </w:r>
+      <w:r>
+        <w:t>Scrum</w:t>
+      </w:r>
+      <w:r>
+        <w:t xml:space="preserve"> is suitable for the job. The following factors support the choice of methods for all types of work: The success of an independent company is determined by its presentation and skills. Small business owners look to indoor practices to help them </w:t>
+      </w:r>
+      <w:r>
+        <w:t>organise</w:t>
+      </w:r>
+      <w:r>
+        <w:t xml:space="preserve"> their workplace and make it more efficient and effective. Scrum makes them happen. Everyone </w:t>
+      </w:r>
+      <w:r>
+        <w:t>contributed</w:t>
+      </w:r>
+      <w:r>
+        <w:t xml:space="preserve"> to this </w:t>
+      </w:r>
+      <w:r>
+        <w:t>project,</w:t>
+      </w:r>
+      <w:r>
+        <w:t xml:space="preserve"> and I am </w:t>
+      </w:r>
+      <w:r>
+        <w:t>thrilled</w:t>
+      </w:r>
+      <w:r>
+        <w:t xml:space="preserve"> with the project. Scrum helps employees work together and helps achieve this goal by allowing </w:t>
+      </w:r>
+      <w:r>
+        <w:t>more excellent</w:t>
+      </w:r>
+      <w:r>
+        <w:t xml:space="preserve"> communication between employees and partners. XP is full of different things</w:t>
+      </w:r>
+      <w:r>
+        <w:t xml:space="preserve"> that</w:t>
+      </w:r>
+      <w:r>
+        <w:t xml:space="preserve"> are difficult to access. XP also has </w:t>
+      </w:r>
+      <w:r>
+        <w:t>essential</w:t>
+      </w:r>
+      <w:r>
+        <w:t xml:space="preserve"> features that the audience doesn't see. The boats are divided into tasks and teams that finish in the competition. </w:t>
+      </w:r>
+      <w:r>
+        <w:t>Completing this task shows</w:t>
+      </w:r>
+      <w:r>
+        <w:t xml:space="preserve"> the gander in action</w:t>
+      </w:r>
+      <w:r>
+        <w:t xml:space="preserve"> (Mora et al., 2021)</w:t>
+      </w:r>
+      <w:r>
+        <w:t xml:space="preserve">. The following is true due to common usage. Cooperatives spend a lot of time and money preparing XP. Before getting XP, the company had to prepare all development team members, including only the project manager, to follow </w:t>
+      </w:r>
+      <w:r>
+        <w:t>Scrum</w:t>
+      </w:r>
+      <w:r>
+        <w:t>.</w:t>
+      </w:r>
+    </w:p>
+    <w:p>
+      <w:pPr>
+        <w:pStyle w:val="Heading1"/>
+      </w:pPr>
+      <w:bookmarkStart w:id="5" w:name="_Toc151909353"/>
+      <w:r>
+        <w:t xml:space="preserve">Agile Method Candidate for </w:t>
+      </w:r>
+      <w:r>
+        <w:t>A</w:t>
+      </w:r>
+      <w:r>
+        <w:t>doption</w:t>
+      </w:r>
+      <w:bookmarkEnd w:id="5"/>
+    </w:p>
+    <w:p>
+      <w:pPr>
+        <w:jc w:val="both"/>
+      </w:pPr>
+      <w:r>
+        <w:t>Scrum is the best project management method for projects that need to change over time. Scrum is a change that may be appropriate in this situation. Customers need to change quickly after looking at different models, which makes change scrum important for web development and building flexible applications</w:t>
+      </w:r>
+      <w:r>
+        <w:t xml:space="preserve"> (Scrum: An Agile Process Reengineering in Software Engineering, 2020)</w:t>
+      </w:r>
+      <w:r>
+        <w:t xml:space="preserve">. Likewise, agile is ineffective for </w:t>
+      </w:r>
+      <w:r>
+        <w:t>organisations</w:t>
+      </w:r>
+      <w:r>
+        <w:t xml:space="preserve"> that don't get the </w:t>
+      </w:r>
+      <w:r>
+        <w:t>necessary changes</w:t>
+      </w:r>
+      <w:r>
+        <w:t xml:space="preserve">. If your job requires you to build chunks or parts </w:t>
+      </w:r>
+      <w:r>
+        <w:t>daily, Scrum is not the right choice</w:t>
+      </w:r>
+      <w:r>
+        <w:t xml:space="preserve">. Therefore, scrum is </w:t>
+      </w:r>
+      <w:r>
+        <w:t>unsuitable</w:t>
+      </w:r>
+      <w:r>
+        <w:t xml:space="preserve"> for all projects that cannot be </w:t>
+      </w:r>
+      <w:r>
+        <w:t>planned</w:t>
+      </w:r>
+      <w:r>
+        <w:t>. In this case, Kanban is the best project management method</w:t>
+      </w:r>
+      <w:r>
+        <w:t>.</w:t>
+      </w:r>
+    </w:p>
+    <w:p>
+      <w:pPr>
+        <w:jc w:val="both"/>
+      </w:pPr>
+    </w:p>
+    <w:p>
+      <w:pPr>
+        <w:pStyle w:val="Heading1"/>
+      </w:pPr>
+      <w:bookmarkStart w:id="6" w:name="_Toc151909354"/>
+      <w:r>
+        <w:t>Summary</w:t>
+      </w:r>
+      <w:bookmarkEnd w:id="6"/>
+    </w:p>
+    <w:p>
+      <w:pPr>
+        <w:jc w:val="both"/>
+      </w:pPr>
+      <w:r>
+        <w:t xml:space="preserve">Agile processes are generally more responsive to changing customer needs. </w:t>
+      </w:r>
+      <w:r>
+        <w:t xml:space="preserve">Customers get many benefits from XP and Scrum compared to other skills, such as Kanban, Beautiful Stone, </w:t>
       </w:r>
       <w:proofErr w:type="gramStart"/>
       <w:r>
-        <w:t>preparation</w:t>
+        <w:t>XP</w:t>
       </w:r>
       <w:proofErr w:type="gramEnd"/>
       <w:r>
-        <w:t xml:space="preserve"> and validation (</w:t>
-      </w:r>
-      <w:proofErr w:type="spellStart"/>
-      <w:r>
-        <w:t>Fagarasan</w:t>
-      </w:r>
-      <w:proofErr w:type="spellEnd"/>
-      <w:r>
-        <w:t xml:space="preserve"> et al., 2021)</w:t>
-      </w:r>
-      <w:r>
-        <w:t>. The concept of creating a tree slide template follows a similar pattern. This is a method that reduces the risk that the plant is complete and has a working process. The project process should be broken down into several steps as separate efforts, and each step should be done once in the SDLC according to the Waterfall definition. However, the agile process can be seen as a collection of activities that only focus on different levels of work, customer feedback, and assurance meetings</w:t>
-      </w:r>
-      <w:r>
-        <w:t xml:space="preserve"> (Miler and </w:t>
-      </w:r>
-      <w:proofErr w:type="spellStart"/>
-      <w:r>
-        <w:t>Gaida</w:t>
-      </w:r>
-      <w:proofErr w:type="spellEnd"/>
-      <w:r>
-        <w:t>, 2019)</w:t>
-      </w:r>
-      <w:r>
-        <w:t>.</w:t>
-      </w:r>
-    </w:p>
-    <w:p>
-      <w:pPr>
-        <w:pStyle w:val="Heading1"/>
-      </w:pPr>
-      <w:bookmarkStart w:id="3" w:name="_Toc151909351"/>
-      <w:r>
-        <w:t>Scrum process and the Waterfall methodology</w:t>
-      </w:r>
-      <w:bookmarkEnd w:id="3"/>
-    </w:p>
-    <w:p>
-      <w:pPr>
-        <w:jc w:val="both"/>
-      </w:pPr>
-      <w:r>
-        <w:t>Scrum is less robust than XP because they use different management systems. This makes it easy for large enterprises to adopt and can be very useful for small businesses. It starts with the owner talking to partners and customers</w:t>
-      </w:r>
-      <w:r>
-        <w:t xml:space="preserve"> (Mora et al., 2021)</w:t>
-      </w:r>
-      <w:r>
-        <w:t>. The owner of the item can add a collection. Manufacturing is a well-designed cycle that includes all the expected functions. Sprints usually last from two weeks to several weeks. In the sprint configuration, there is a sprint that contains the description required for the current sprint. Here, partners hold small meetings every day to plan their development (Ashraf and Aftab, 2017). All progress and sprint goals are monitored by the scrum pro. After the competition, the scrum team welcomes the owners and partners to the competition, where they evaluate the results together. Scrum helps customers deliver the best possible user experience</w:t>
-      </w:r>
-      <w:r>
-        <w:t>.</w:t>
-      </w:r>
-    </w:p>
-    <w:p>
-      <w:pPr>
-        <w:jc w:val="both"/>
-      </w:pPr>
-    </w:p>
-    <w:p>
-      <w:pPr>
-        <w:pStyle w:val="Heading1"/>
-      </w:pPr>
-      <w:bookmarkStart w:id="4" w:name="_Toc151909352"/>
-      <w:r>
-        <w:t>Guidelines for Choosing Scrum or XP according to types of Project</w:t>
-      </w:r>
-      <w:bookmarkEnd w:id="4"/>
-    </w:p>
-    <w:p>
-      <w:pPr>
-        <w:jc w:val="both"/>
-      </w:pPr>
-      <w:r>
-        <w:t xml:space="preserve">Smart-tech Auto Services (SAS) is a </w:t>
-      </w:r>
-      <w:proofErr w:type="spellStart"/>
-      <w:r>
-        <w:t>startup</w:t>
-      </w:r>
-      <w:proofErr w:type="spellEnd"/>
-      <w:r>
-        <w:t xml:space="preserve"> that allows customers to order hardware and software to tag IoT devices. To achieve this, the organization should adopt the XP process, but it is important that scrum is suitable for the job. The following factors support the choice of methods for all types of work: The success of an independent company is determined by its presentation and skills. Small business owners look to indoor practices to help them organize their workplace and make it more efficient and effective. Scrum makes them happen. Everyone contributes to this </w:t>
-      </w:r>
-      <w:proofErr w:type="gramStart"/>
-      <w:r>
-        <w:t>project</w:t>
-      </w:r>
-      <w:proofErr w:type="gramEnd"/>
-      <w:r>
-        <w:t xml:space="preserve"> and I am very happy with the project. Scrum helps employees work together and helps achieve this goal by allowing greater communication between employees and partners. XP is full of different things, all of which are difficult to access. XP also has important features that the audience doesn't see. The boats are divided into tasks and teams that finish in the competition. By completing this task, you can see the gander in action</w:t>
-      </w:r>
-      <w:r>
-        <w:t xml:space="preserve"> (Mora et al., 2021)</w:t>
-      </w:r>
-      <w:r>
-        <w:t>. The following is true due to common usage. Cooperatives spend a lot of time and money preparing XP. Before getting XP, the company had to prepare all development team members, including only the project manager, to follow scrum</w:t>
-      </w:r>
-      <w:r>
-        <w:t>.</w:t>
-      </w:r>
-    </w:p>
-    <w:p>
-      <w:pPr>
-        <w:pStyle w:val="Heading1"/>
-      </w:pPr>
-      <w:bookmarkStart w:id="5" w:name="_Toc151909353"/>
-      <w:r>
-        <w:t>Agile Method Candidate for adoption</w:t>
-      </w:r>
-      <w:bookmarkEnd w:id="5"/>
-    </w:p>
-    <w:p>
-      <w:pPr>
-        <w:jc w:val="both"/>
-      </w:pPr>
-      <w:r>
-        <w:t>Scrum is the best project management method for projects that need to change over time. Scrum is a change that may be appropriate in this situation. Customers need to change quickly after looking at different models, which makes change scrum important for web development and building flexible applications</w:t>
-      </w:r>
-      <w:r>
-        <w:t xml:space="preserve"> (Scrum: An Agile Process Reengineering in Software Engineering, 2020)</w:t>
-      </w:r>
-      <w:r>
-        <w:t xml:space="preserve">. Likewise, agile is ineffective for organizations that don't get the changes they need. If your job requires you to build chunks or parts every day, Scrum is not the right </w:t>
-      </w:r>
-      <w:r>
-        <w:lastRenderedPageBreak/>
-        <w:t xml:space="preserve">choice for you. Therefore, scrum is not suitable for all projects that cannot be </w:t>
-      </w:r>
-      <w:r>
-        <w:t>planned</w:t>
-      </w:r>
-      <w:r>
-        <w:t>. In this case, Kanban is the best project management method</w:t>
-      </w:r>
-      <w:r>
-        <w:t>.</w:t>
-      </w:r>
-    </w:p>
-    <w:p>
-      <w:pPr>
-        <w:jc w:val="both"/>
-      </w:pPr>
-    </w:p>
-    <w:p>
-      <w:pPr>
-        <w:pStyle w:val="Heading1"/>
-      </w:pPr>
-      <w:bookmarkStart w:id="6" w:name="_Toc151909354"/>
-      <w:r>
-        <w:t>Summary</w:t>
-      </w:r>
-      <w:bookmarkEnd w:id="6"/>
-    </w:p>
-    <w:p>
-      <w:pPr>
-        <w:jc w:val="both"/>
-      </w:pPr>
-      <w:r>
-        <w:t xml:space="preserve">Agile processes are generally more responsive to changing customer needs. Compared to other skills, such as Kanban, beautiful stone, XP and scrum, customers get a lot of benefits from XP and scrum. But looking at XP from the inside has a lot of cost, </w:t>
+        <w:t xml:space="preserve"> and Scrum</w:t>
+      </w:r>
+      <w:r>
+        <w:t xml:space="preserve">. But looking at XP from the inside has a lot of cost, </w:t>
       </w:r>
       <w:r>
         <w:t>time,</w:t>
       </w:r>
       <w:r>
-        <w:t xml:space="preserve"> and reliability issues, to name a few. Considering this, Scrum is the most suitable process for both clients. Scrum is designed for highly ambiguous tasks, but not for highly ambiguous tasks</w:t>
+        <w:t xml:space="preserve"> and reliability issues, to name a few. Considering this, Scrum is the most suitable process for both clients. Scrum is designed for highly ambiguous tasks, </w:t>
+      </w:r>
+      <w:r>
+        <w:t>not highly ambiguous ones</w:t>
       </w:r>
       <w:r>
         <w:t>.</w:t>

</xml_diff>